<commit_message>
Removed the BaseBlock parameter when creating blocks
</commit_message>
<xml_diff>
--- a/Панкратьев.docx
+++ b/Панкратьев.docx
@@ -1945,7 +1945,7 @@
         <w:pStyle w:val="a"/>
       </w:pPr>
       <w:r>
-        <w:t>дерево</w:t>
+        <w:t>стек</w:t>
       </w:r>
       <w:r>
         <w:rPr>
@@ -1959,26 +1959,20 @@
         <w:pStyle w:val="a"/>
       </w:pPr>
       <w:r>
-        <w:t>стек</w:t>
+        <w:t>Двусвязанный список</w:t>
+      </w:r>
+    </w:p>
+    <w:p>
+      <w:pPr>
+        <w:pStyle w:val="a"/>
+      </w:pPr>
+      <w:r>
+        <w:t>файл</w:t>
       </w:r>
       <w:r>
         <w:rPr>
           <w:lang w:val="en-US"/>
         </w:rPr>
-        <w:t>;</w:t>
-      </w:r>
-    </w:p>
-    <w:p>
-      <w:pPr>
-        <w:pStyle w:val="a"/>
-      </w:pPr>
-      <w:r>
-        <w:t>файл</w:t>
-      </w:r>
-      <w:r>
-        <w:rPr>
-          <w:lang w:val="en-US"/>
-        </w:rPr>
         <w:t>.</w:t>
       </w:r>
     </w:p>
@@ -2017,6 +2011,43 @@
     </w:p>
     <w:p>
       <w:pPr>
+        <w:pStyle w:val="a2"/>
+      </w:pPr>
+      <w:r>
+        <w:t>Классы в программно</w:t>
+      </w:r>
+      <w:r>
+        <w:t>м</w:t>
+      </w:r>
+      <w:r>
+        <w:t xml:space="preserve"> сред</w:t>
+      </w:r>
+      <w:r>
+        <w:t>ств</w:t>
+      </w:r>
+      <w:r>
+        <w:t>е представляют собой иерархию блоков, каждый из которых имеет определенное назначение и может содержать другие блоки. Каждый класс представляет отдельный тип блока, который может быть добавл</w:t>
+      </w:r>
+      <w:r>
+        <w:t xml:space="preserve">ен на схему. </w:t>
+      </w:r>
+      <w:r>
+        <w:t xml:space="preserve">Классы также могут содержать другие блоки внутри себя. </w:t>
+      </w:r>
+    </w:p>
+    <w:p>
+      <w:pPr>
+        <w:pStyle w:val="a2"/>
+      </w:pPr>
+      <w:r>
+        <w:t>То есть классы в данной программе</w:t>
+      </w:r>
+      <w:r>
+        <w:t xml:space="preserve"> используются для создания иерархии блоков, которые могут быть расположены на схеме и связаны между собой. Пользователь может выбирать нужный класс блока и добавлять его на схему, затем настраивать его свойства. Таким образом, классы обеспечивают гибкость и удобство создания схемы по методу Насси-Шнейдермана.</w:t>
+      </w:r>
+    </w:p>
+    <w:p>
+      <w:pPr>
         <w:pStyle w:val="3"/>
       </w:pPr>
       <w:bookmarkStart w:id="4" w:name="_Toc131278517"/>
@@ -2033,117 +2064,179 @@
         <w:t>Динамический массив –</w:t>
       </w:r>
       <w:r>
-        <w:t xml:space="preserve"> это структура данных, которая представляет собой массив, размер которого может быть изменен во время выполнения программы. Для реализации динамического массива обычно используется выделение памяти в куче. Когда массив заполнен, выделяется новый блок памяти большего размера, данные из старого массива копируются в новый, и старый массив освобождается. Динамический массив позволяет эффективно управлять памятью и обрабатывать большие объемы данных.</w:t>
+        <w:t xml:space="preserve"> это структура данных, которая представляет собой массив, размер которого может быть изменен во время выполнения программы. Для реализации динамического массива обычно используется выделение памяти в куче. Когда массив заполнен, выделяется новый блок памяти большего размер</w:t>
+      </w:r>
+      <w:bookmarkStart w:id="5" w:name="_GoBack"/>
+      <w:bookmarkEnd w:id="5"/>
+      <w:r>
+        <w:t>а, данные из старого массива копируются в новый, и старый массив освобождается. Динамический массив позволяет эффективно управлять памятью и обрабатывать большие объемы данных.</w:t>
+      </w:r>
+    </w:p>
+    <w:p>
+      <w:pPr>
+        <w:pStyle w:val="a2"/>
+      </w:pPr>
+      <w:r>
+        <w:t>В программном средстве для построения схем по методу Насси-Шнейдермана, динамический массив используется для хранения всех блоков, которые были созданы пользователем. Этот массив обеспечивает быстрый доступ к любому элементу благодаря своей структуре, что позволяет легко добавлять, удалять и изменять блоки.</w:t>
+      </w:r>
+    </w:p>
+    <w:p>
+      <w:pPr>
+        <w:pStyle w:val="a2"/>
+      </w:pPr>
+    </w:p>
+    <w:p>
+      <w:pPr>
+        <w:pStyle w:val="a2"/>
+      </w:pPr>
+      <w:r>
+        <w:t xml:space="preserve">Бинарный поиск используется для поиска определенного блока в массиве. Когда пользователь выбирает блок для изменения или удаления, программа использует бинарный поиск для быстрого поиска соответствующего блока в массиве. Это позволяет существенно ускорить процесс поиска, особенно когда массив содержит много </w:t>
+      </w:r>
+      <w:r>
+        <w:t>элементов.</w:t>
+      </w:r>
+    </w:p>
+    <w:p>
+      <w:pPr>
+        <w:pStyle w:val="a2"/>
+      </w:pPr>
+      <w:r>
+        <w:t>Сочетание динамического массива и бинарного поиска обеспечивает высокую производительность программного средства, позволяя пользователю быстро создавать и изменять схемы по методу Насси-Шнейдермана</w:t>
       </w:r>
     </w:p>
     <w:p>
       <w:pPr>
         <w:pStyle w:val="3"/>
       </w:pPr>
-      <w:bookmarkStart w:id="5" w:name="_Toc131278518"/>
-      <w:r>
-        <w:t>Дерево</w:t>
-      </w:r>
-      <w:bookmarkEnd w:id="5"/>
+      <w:bookmarkStart w:id="6" w:name="_Toc131278519"/>
+      <w:r>
+        <w:t>Стек</w:t>
+      </w:r>
+      <w:bookmarkEnd w:id="6"/>
     </w:p>
     <w:p>
       <w:pPr>
         <w:pStyle w:val="a2"/>
       </w:pPr>
       <w:r>
-        <w:t>Дерево –</w:t>
-      </w:r>
-      <w:r>
-        <w:t xml:space="preserve"> это структура данных, которая может быть реализована с использованием классов и списков в языке программирования. Она представляет собой граф, где каждый узел имеет ссылку на своих дочерних узлов, которые также являются узлами дерева. Корневой узел не имеет родителя, а каждый другой узел имеет один родительский узел.</w:t>
-      </w:r>
-      <w:r>
-        <w:t xml:space="preserve"> </w:t>
-      </w:r>
-      <w:r>
-        <w:t>Каждый узел</w:t>
-      </w:r>
-      <w:r>
-        <w:t>, в данной программе,</w:t>
-      </w:r>
-      <w:r>
-        <w:t xml:space="preserve"> представляет собой блок данных, а каждый дочерний узел соответствует подблоку данных этого блока. Таким образом, структура дерева позволяет эффективно хранить и обрабатывать блоки данных</w:t>
+        <w:t>Стек –</w:t>
+      </w:r>
+      <w:r>
+        <w:t xml:space="preserve"> это структура данных, которая работает по принципу </w:t>
+      </w:r>
+      <w:r>
+        <w:t>«</w:t>
+      </w:r>
+      <w:r>
+        <w:t xml:space="preserve">последним пришел, первым </w:t>
+      </w:r>
+      <w:r>
+        <w:t>ушел</w:t>
+      </w:r>
+      <w:r>
+        <w:t>»</w:t>
+      </w:r>
+      <w:r>
+        <w:t>. В стек можно добавлять элемент</w:t>
+      </w:r>
+      <w:r>
+        <w:t>ы только на вершину, а удалять –</w:t>
+      </w:r>
+      <w:r>
+        <w:t xml:space="preserve"> только верхний элемент. Стек используется в программировании для р</w:t>
+      </w:r>
+      <w:r>
+        <w:t>еализации операции отката</w:t>
+      </w:r>
+      <w:r>
+        <w:t>, когда нужно отменить последнее действие. Для этого в программе можно использовать стек для хранения истории действий пользователя. Каждое действие представляется как элемент стека, и при нажатии на кнопку "Отменить" из стека извлекается последнее действие и выполняется обратное действие, чтобы отменить его эффект. Таким образом, стек позволяет эффективно реализовывать операцию отмены действий в программе.</w:t>
       </w:r>
     </w:p>
     <w:p>
       <w:pPr>
         <w:pStyle w:val="a2"/>
       </w:pPr>
+      <w:r>
+        <w:t>В программном средстве для построения схем по методу Насси-Шнейдермана используется стек для поддержки отмены (undo) и повтора (redo) действий пользователя при создании и редактировании схемы. Каждый раз, когда пользователь выполняет какое-либо действие, такое как добавление блока или изменение связей между блоками, состояние схемы сохраняется в стеке. Если пользователь захочет отменить последнее действие, программа извлечет состояние схемы из стека и ве</w:t>
+      </w:r>
+      <w:r>
+        <w:t>рнет ее в предыдущее состояние.</w:t>
+      </w:r>
     </w:p>
     <w:p>
       <w:pPr>
         <w:pStyle w:val="a2"/>
       </w:pPr>
+      <w:r>
+        <w:t>Кроме того, стек используется для создания новых условий в блоке case. При создании нового условия в блоке case, программа помещает его в вершину стека. Если пользователь захочет удалить условие, программа просто извлечет его из стека.</w:t>
+      </w:r>
     </w:p>
     <w:p>
       <w:pPr>
         <w:pStyle w:val="a2"/>
       </w:pPr>
+      <w:r>
+        <w:t>Для реализации стека в программе используется список, который позволяет легко добавлять новые элементы и удалять уже существующие.</w:t>
+      </w:r>
     </w:p>
     <w:p>
       <w:pPr>
         <w:pStyle w:val="3"/>
       </w:pPr>
-      <w:bookmarkStart w:id="6" w:name="_Toc131278519"/>
+      <w:r>
+        <w:t>Двусвязанный список</w:t>
+      </w:r>
+    </w:p>
+    <w:p>
+      <w:pPr>
+        <w:pStyle w:val="a2"/>
+      </w:pPr>
+      <w:r>
+        <w:t>Двусвязанный список - это структура данных, которая состоит из узлов, каждый из которых содержит ссылки на предыдущий и следующий узел в списке. Таким образом, двусвязный список позволяет двигаться вперед и назад по списку, начиная с любого узла.</w:t>
+      </w:r>
+    </w:p>
+    <w:p>
+      <w:pPr>
+        <w:pStyle w:val="a2"/>
+      </w:pPr>
+      <w:r>
+        <w:t>Каждый узел в двусвязном списке содержит данные и ссылки на преды</w:t>
+      </w:r>
       <w:r>
         <w:lastRenderedPageBreak/>
-        <w:t>Стек</w:t>
-      </w:r>
-      <w:bookmarkEnd w:id="6"/>
+        <w:t>дущий и следующий узлы. Первый узел в списке называется головным, а последний - хвостовым.</w:t>
+      </w:r>
     </w:p>
     <w:p>
       <w:pPr>
         <w:pStyle w:val="a2"/>
       </w:pPr>
       <w:r>
-        <w:t>Стек –</w:t>
-      </w:r>
-      <w:r>
-        <w:t xml:space="preserve"> это структура данных, которая работает по принципу </w:t>
-      </w:r>
-      <w:r>
-        <w:t>«</w:t>
-      </w:r>
-      <w:r>
-        <w:t xml:space="preserve">последним пришел, первым </w:t>
-      </w:r>
-      <w:r>
-        <w:t>ушел</w:t>
-      </w:r>
-      <w:r>
-        <w:t>»</w:t>
-      </w:r>
-      <w:r>
-        <w:t>. В стек можно добавлять элемент</w:t>
-      </w:r>
-      <w:r>
-        <w:t>ы только на вершину, а удалять –</w:t>
-      </w:r>
-      <w:r>
-        <w:t xml:space="preserve"> только верхний элемент. Стек используется в программировании для р</w:t>
-      </w:r>
-      <w:r>
-        <w:t>еализации операции отката</w:t>
-      </w:r>
-      <w:r>
-        <w:t>, когда нужно отменить последнее действие. Для этого в программе можно использовать стек для хранения истории действий пользователя. Каждое действие представляется как элемент стека, и при нажатии на кнопку "Отменить" из стека извлекается последнее действие и выполняется обратное действие, чтобы отменить его эффект. Таким образом, стек позволяет эффективно реализовывать операцию отмены действий в программе.</w:t>
-      </w:r>
+        <w:t>Одним из преимуществ двусвязного списка является то, что он позволяет эффективно вставлять и удалять элементы в середине списка, в отличие от массива, где это может быть дорогостоящей операцией. Однако, двусвязный список имеет более высокую памятьовую стоимость, чем массив, так как каждый узел должен хранить две ссылки на другие узлы.</w:t>
+      </w:r>
+    </w:p>
+    <w:p>
+      <w:pPr>
+        <w:pStyle w:val="3"/>
+      </w:pPr>
+      <w:bookmarkStart w:id="7" w:name="_Toc131278520"/>
+      <w:r>
+        <w:t>Файл</w:t>
+      </w:r>
+      <w:bookmarkEnd w:id="7"/>
     </w:p>
     <w:p>
       <w:pPr>
         <w:pStyle w:val="a2"/>
       </w:pPr>
-    </w:p>
-    <w:p>
-      <w:pPr>
-        <w:pStyle w:val="3"/>
-      </w:pPr>
-      <w:r>
-        <w:t>Двусвязанный список</w:t>
+      <w:r>
+        <w:t>Файлы могут быть разделены на две основные категории: логические и физ</w:t>
+      </w:r>
+      <w:r>
+        <w:t>ические файлы. Логический файл –</w:t>
+      </w:r>
+      <w:r>
+        <w:t xml:space="preserve"> это файл, который представляет собой логически связанные данные, имеющие определенную структуру. Он может содержать различные типы данных, такие как текстовые документы, изображения, аудио- и видеофайлы, базы данных и другие. Логический файл определяет формат, структуру и ограничения для данных, которые он содержит. Физический файл, с другой стороны, это непосредственно файл, хранящийся на жестком диске или другом устройстве хранения информации. Физический файл содержит набор битов, которые могут быть интерпретированы как данные, которые он представляет.</w:t>
       </w:r>
     </w:p>
     <w:p>
@@ -2151,7 +2244,7 @@
         <w:pStyle w:val="a2"/>
       </w:pPr>
       <w:r>
-        <w:t>Двусвязанный список - это структура данных, которая состоит из узлов, каждый из которых содержит ссылки на предыдущий и следующий узел в списке. Таким образом, двусвязный список позволяет двигаться вперед и назад по списку, начиная с любого узла.</w:t>
+        <w:t>Логические и физические файлы тесно связаны друг с другом. Логический файл описывает формат и структуру данных, которые он содержит, а физический файл представляет собой место хранения этих данных на устройстве. Когда данные записываются в логический файл, они сохраняются в соответствующем физическом файле, который затем может быть прочитан для получения этих данных. При чтении данных из логического файла, система оперирует на физическом файле, считывая данные из определенного участка жесткого диска, и затем интерпретирует их в соответствии с форматом логического файла.</w:t>
       </w:r>
     </w:p>
     <w:p>
@@ -2159,10 +2252,11 @@
         <w:pStyle w:val="a2"/>
       </w:pPr>
       <w:r>
-        <w:t>Каждый узел в двусвязном списке содержит данные и ссылки на предыдущий и следующий узлы. Первый узел в списке называется гол</w:t>
-      </w:r>
-      <w:r>
-        <w:t>овным, а последний - хвостовым.</w:t>
+        <w:t xml:space="preserve">Существует три типа файлов: типизированные файлы, текстовые файлы и не типизированные файлы. Типизированные файлы связываются с файловыми переменными, объявленными как "file of &lt;Тип&gt;". Файл считается состоящим из элементов, каждый из которых имеет тип &lt;Тип&gt;. Не типизированные файлы могут быть связаны только с файловыми переменными, которые были объявлены как "file". Файл считается состоящим из элементов, размер которых определяется при открытии файла. Текстовый файл представляет собой последовательность символов, которая может быть разделена на строки. Строки могут быть различной длины (в том числе пустые). В конце каждой строки помещается специальный управляющий символ: возврат каретки (#13 или М международное обозначение CR) и перехода новую строку (#10 или международное обозначение LF). С наличием этого маркера связана логическая функция Eoln (End of line). Эта функция возвращает значение True, если текущая позиция в файле находится в конце строки (т.е. перед символом перехода на новую строку). Текстовые файлы могут быть открыты в одном из двух режимов: для </w:t>
+      </w:r>
+      <w:r>
+        <w:lastRenderedPageBreak/>
+        <w:t>чтения или для записи. Когда файл открывается для чтения, указатель позиции устанавливается на начало файла. Когда файл открывается для записи, содержимое файла удаляется, а указатель позиции устанавливается на начало файла.</w:t>
       </w:r>
     </w:p>
     <w:p>
@@ -2170,31 +2264,15 @@
         <w:pStyle w:val="a2"/>
       </w:pPr>
       <w:r>
-        <w:t>Одним из преимуществ двусвязного списка является то, что он позволяет эффективно вставлять и удалять элементы в середине списка, в отличие от массива, где это может быть дорогостоящей операцией. Однако, двусвязный список имеет более высокую памятьовую стоимость, чем массив, так как каждый узел должен хранить две ссылки на другие узлы.</w:t>
-      </w:r>
-    </w:p>
-    <w:p>
-      <w:pPr>
-        <w:pStyle w:val="3"/>
-      </w:pPr>
-      <w:bookmarkStart w:id="7" w:name="_Toc131278520"/>
-      <w:r>
-        <w:t>Файл</w:t>
-      </w:r>
-      <w:bookmarkEnd w:id="7"/>
+        <w:t>Кроме того, текстовые файлы могут быть открыты в режиме добавления, который позволяет добавлять данные в конец файла без удаления его содержимого. Файл, открытый в режиме добавления, всегда открывается для записи, но указатель позиции устанавливается на конец файла.</w:t>
+      </w:r>
     </w:p>
     <w:p>
       <w:pPr>
         <w:pStyle w:val="a2"/>
       </w:pPr>
       <w:r>
-        <w:t>Файлы могут быть разделены на две основные категории: логические и физ</w:t>
-      </w:r>
-      <w:r>
-        <w:t>ические файлы. Логический файл –</w:t>
-      </w:r>
-      <w:r>
-        <w:t xml:space="preserve"> это файл, который представляет собой логически связанные данные, имеющие определенную структуру. Он может содержать различные типы данных, такие как текстовые документы, изображения, аудио- и видеофайлы, базы данных и другие. Логический файл определяет формат, структуру и ограничения для данных, которые он содержит. Физический файл, с другой стороны, это непосредственно файл, хранящийся на жестком диске или другом устройстве хранения информации. Физический файл содержит набор битов, которые могут быть интерпретированы как данные, которые он представляет.</w:t>
+        <w:t>Важно отметить, что для работы с файлами в программировании нужно уметь открывать и закрывать файлы, читать и записывать данные в файлы, а также обрабатывать ошибки, связанные с файлами, такие как отсутствие файла или ошибка доступа. Также нужно следить за использованием ресурсов компьютера при работе с файлами, чтобы избежать проблем с памятью или производительностью.</w:t>
       </w:r>
     </w:p>
     <w:p>
@@ -2202,35 +2280,67 @@
         <w:pStyle w:val="a2"/>
       </w:pPr>
       <w:r>
-        <w:t>Логические и физические файлы тесно связаны друг с другом. Логиче</w:t>
-      </w:r>
-      <w:r>
-        <w:lastRenderedPageBreak/>
-        <w:t>ский файл описывает формат и структуру данных, которые он содержит, а физический файл представляет собой место хранения этих данных на устройстве. Когда данные записываются в логический файл, они сохраняются в соответствующем физическом файле, который затем может быть прочитан для получения этих данных. При чтении данных из логического файла, система оперирует на физическом файле, считывая данные из определенного участка жесткого диска, и затем интерпретирует их в соответствии с форматом логического файла.</w:t>
+        <w:t>М</w:t>
+      </w:r>
+      <w:r>
+        <w:t>ожно сделать вывод о том, что файлы являются важными элементами программирования, которые позволяют хранить и загружать данные в различных форматах. Функции чтения и записи данных в файлы, а также функции управления файлами позволяют программистам создавать приложения, которые сохраняют пользовательские настройки и данные, что делает их более удобными и гибкими в использовании. Типизированные файлы позволяют сохранять данные в определенном формате, что упрощает работу с ними в дальнейшем. Кроме того, использование файлов позволяет пользователям сохранять свою работу и продолжать работать с ней в будущем, что является важным элементом при создании любых приложений.</w:t>
       </w:r>
     </w:p>
     <w:p>
       <w:pPr>
         <w:pStyle w:val="a2"/>
       </w:pPr>
-      <w:r>
-        <w:t>Существует три типа файлов: типизированные файлы, текстовые файлы и не типизированные файлы. Типизированные файлы связываются с файловыми переменными, объявленными как "file of &lt;Тип&gt;". Файл считается состоящим из элементов, каждый из которых имеет тип &lt;Тип&gt;. Не типизированные файлы могут быть связаны только с файловыми переменными, которые были объявлены как "file". Файл считается состоящим из элементов, размер которых определяется при открытии файла. Текстовый файл представляет собой последовательность символов, которая может быть разделена на строки. Строки могут быть различной длины (в том числе пустые). В конце каждой строки помещается специальный управляющий символ: возврат каретки (#13 или М международное обозначение CR) и перехода новую строку (#10 или международное обозначение LF). С наличием этого маркера связана логическая функция Eoln (End of line). Эта функция возвращает значение True, если текущая позиция в файле находится в конце строки (т.е. перед символом перехода на новую строку). Текстовые файлы могут быть открыты в одном из двух режимов: для чтения или для записи. Когда файл открывается для чтения, указатель позиции устанавливается на начало файла. Когда файл открывается для записи, содержимое файла удаляется, а указатель позиции устанавливается на начало файла.</w:t>
-      </w:r>
     </w:p>
     <w:p>
       <w:pPr>
         <w:pStyle w:val="a2"/>
       </w:pPr>
-      <w:r>
-        <w:t>Кроме того, текстовые файлы могут быть открыты в режиме добавления, который позволяет добавлять данные в конец файла без удаления его содержимого. Файл, открытый в режиме добавления, всегда открывается для записи, но указатель позиции устанавливается на конец файла.</w:t>
-      </w:r>
+    </w:p>
+    <w:p>
+      <w:pPr>
+        <w:pStyle w:val="2"/>
+        <w:numPr>
+          <w:ilvl w:val="1"/>
+          <w:numId w:val="9"/>
+        </w:numPr>
+        <w:ind w:left="1083" w:hanging="374"/>
+        <w:rPr>
+          <w:lang w:val="ru-RU"/>
+        </w:rPr>
+      </w:pPr>
+      <w:bookmarkStart w:id="8" w:name="_Toc132657043"/>
+      <w:r>
+        <w:rPr>
+          <w:lang w:val="ru-RU"/>
+        </w:rPr>
+        <w:t>Спецификация функциональных требований</w:t>
+      </w:r>
+      <w:bookmarkEnd w:id="8"/>
     </w:p>
     <w:p>
       <w:pPr>
         <w:pStyle w:val="a2"/>
       </w:pPr>
       <w:r>
-        <w:t>Важно отметить, что для работы с файлами в программировании нужно уметь открывать и закрывать файлы, читать и записывать данные в файлы, а также обрабатывать ошибки, связанные с файлами, такие как отсутствие файла или ошибка доступа. Также нужно следить за использованием ресурсов компьютера при работе с файлами, чтобы избежать проблем с памятью или производительностью.</w:t>
+        <w:t>П</w:t>
+      </w:r>
+      <w:r>
+        <w:t>рограммно</w:t>
+      </w:r>
+      <w:r>
+        <w:t>е</w:t>
+      </w:r>
+      <w:r>
+        <w:t xml:space="preserve"> обеспечени</w:t>
+      </w:r>
+      <w:r>
+        <w:t>е обеспечивает</w:t>
+      </w:r>
+      <w:r>
+        <w:t xml:space="preserve"> пользователю возможность создавать и редакти</w:t>
+      </w:r>
+      <w:r>
+        <w:t>ровать схемы Насси-Шнейдермана.</w:t>
       </w:r>
     </w:p>
     <w:p>
@@ -2238,19 +2348,507 @@
         <w:pStyle w:val="a2"/>
       </w:pPr>
       <w:r>
-        <w:t>М</w:t>
-      </w:r>
-      <w:r>
-        <w:t>ожно сделать вывод о том, что файлы являются важными элементами программирования, которые позволяют хранить и загружать данные в различных форматах. Функции чтения и записи данных в файлы, а также функции управления файлами позволяют программистам создавать приложения, которые сохраняют пользовательские настройки и данные, что делает их более удобными и гибкими в использовании. Типизированные файлы позволяют сохранять данные в определенном формате, что упрощает работу с ними в даль</w:t>
-      </w:r>
-      <w:r>
-        <w:lastRenderedPageBreak/>
-        <w:t xml:space="preserve">нейшем. Кроме того, использование файлов позволяет пользователям сохранять свою работу и продолжать работать с </w:t>
-      </w:r>
-      <w:bookmarkStart w:id="8" w:name="_GoBack"/>
-      <w:bookmarkEnd w:id="8"/>
-      <w:r>
-        <w:t>ней в будущем, что является важным элементом при создании любых приложений.</w:t>
+        <w:t xml:space="preserve">Функциональные требования – </w:t>
+      </w:r>
+      <w:r>
+        <w:t>это определенные задачи и функции, которые программа должна выполнять для обеспечения желаемого функционала. Функциональные требования определяются на основе бизнес-</w:t>
+      </w:r>
+      <w:r>
+        <w:t xml:space="preserve"> и пользовательских требований.</w:t>
+      </w:r>
+    </w:p>
+    <w:p>
+      <w:pPr>
+        <w:pStyle w:val="a2"/>
+      </w:pPr>
+      <w:r>
+        <w:t xml:space="preserve">Разрабатываемое программное обеспечение </w:t>
+      </w:r>
+      <w:r>
+        <w:t>обеспечивает</w:t>
+      </w:r>
+      <w:r>
+        <w:t xml:space="preserve"> создание приложения, которое позволяет пользователю создавать схемы по методу Дамке и сохранять их в нужном формате. Бизнес-требования представляют собой общее видение, не включающее детализации поведения систе</w:t>
+      </w:r>
+      <w:r>
+        <w:t>мы и технических характеристик.</w:t>
+      </w:r>
+    </w:p>
+    <w:p>
+      <w:pPr>
+        <w:pStyle w:val="a2"/>
+      </w:pPr>
+      <w:r>
+        <w:t>Функциональные требования к разрабатываемому ПС приведены в таблице 1.</w:t>
+      </w:r>
+    </w:p>
+    <w:p>
+      <w:pPr>
+        <w:pStyle w:val="a2"/>
+        <w:rPr>
+          <w:shd w:val="clear" w:color="auto" w:fill="FFFFFF"/>
+        </w:rPr>
+      </w:pPr>
+    </w:p>
+    <w:p>
+      <w:pPr>
+        <w:pStyle w:val="ad"/>
+      </w:pPr>
+      <w:r>
+        <w:t xml:space="preserve">Таблица </w:t>
+      </w:r>
+      <w:r>
+        <w:fldChar w:fldCharType="begin"/>
+      </w:r>
+      <w:r>
+        <w:instrText xml:space="preserve"> SEQ Таблица \* ARABIC </w:instrText>
+      </w:r>
+      <w:r>
+        <w:fldChar w:fldCharType="separate"/>
+      </w:r>
+      <w:r>
+        <w:rPr>
+          <w:noProof/>
+        </w:rPr>
+        <w:t>1</w:t>
+      </w:r>
+      <w:r>
+        <w:rPr>
+          <w:noProof/>
+        </w:rPr>
+        <w:fldChar w:fldCharType="end"/>
+      </w:r>
+      <w:r>
+        <w:t xml:space="preserve"> – Функциональные требования к программному средству</w:t>
+      </w:r>
+    </w:p>
+    <w:tbl>
+      <w:tblPr>
+        <w:tblW w:w="0" w:type="auto"/>
+        <w:tblBorders>
+          <w:top w:val="single" w:sz="4" w:space="0" w:color="auto"/>
+          <w:left w:val="single" w:sz="4" w:space="0" w:color="auto"/>
+          <w:bottom w:val="single" w:sz="4" w:space="0" w:color="auto"/>
+          <w:right w:val="single" w:sz="4" w:space="0" w:color="auto"/>
+          <w:insideH w:val="single" w:sz="4" w:space="0" w:color="auto"/>
+          <w:insideV w:val="single" w:sz="4" w:space="0" w:color="auto"/>
+        </w:tblBorders>
+        <w:tblLook w:val="04A0" w:firstRow="1" w:lastRow="0" w:firstColumn="1" w:lastColumn="0" w:noHBand="0" w:noVBand="1"/>
+      </w:tblPr>
+      <w:tblGrid>
+        <w:gridCol w:w="2065"/>
+        <w:gridCol w:w="7279"/>
+      </w:tblGrid>
+      <w:tr>
+        <w:tc>
+          <w:tcPr>
+            <w:tcW w:w="2065" w:type="dxa"/>
+            <w:tcBorders>
+              <w:top w:val="single" w:sz="4" w:space="0" w:color="auto"/>
+              <w:left w:val="single" w:sz="4" w:space="0" w:color="auto"/>
+              <w:bottom w:val="single" w:sz="4" w:space="0" w:color="auto"/>
+              <w:right w:val="single" w:sz="4" w:space="0" w:color="auto"/>
+            </w:tcBorders>
+            <w:hideMark/>
+          </w:tcPr>
+          <w:p>
+            <w:pPr>
+              <w:pStyle w:val="aff"/>
+            </w:pPr>
+            <w:r>
+              <w:t>Идентификатор</w:t>
+            </w:r>
+          </w:p>
+        </w:tc>
+        <w:tc>
+          <w:tcPr>
+            <w:tcW w:w="7279" w:type="dxa"/>
+            <w:tcBorders>
+              <w:top w:val="single" w:sz="4" w:space="0" w:color="auto"/>
+              <w:left w:val="single" w:sz="4" w:space="0" w:color="auto"/>
+              <w:bottom w:val="single" w:sz="4" w:space="0" w:color="auto"/>
+              <w:right w:val="single" w:sz="4" w:space="0" w:color="auto"/>
+            </w:tcBorders>
+            <w:hideMark/>
+          </w:tcPr>
+          <w:p>
+            <w:pPr>
+              <w:pStyle w:val="aff"/>
+            </w:pPr>
+            <w:r>
+              <w:t>Требование</w:t>
+            </w:r>
+          </w:p>
+        </w:tc>
+      </w:tr>
+      <w:tr>
+        <w:tc>
+          <w:tcPr>
+            <w:tcW w:w="2065" w:type="dxa"/>
+            <w:tcBorders>
+              <w:top w:val="single" w:sz="4" w:space="0" w:color="auto"/>
+              <w:left w:val="single" w:sz="4" w:space="0" w:color="auto"/>
+              <w:bottom w:val="single" w:sz="4" w:space="0" w:color="auto"/>
+              <w:right w:val="single" w:sz="4" w:space="0" w:color="auto"/>
+            </w:tcBorders>
+            <w:hideMark/>
+          </w:tcPr>
+          <w:p>
+            <w:pPr>
+              <w:pStyle w:val="aff"/>
+            </w:pPr>
+            <w:r>
+              <w:lastRenderedPageBreak/>
+              <w:t>ФТ-1</w:t>
+            </w:r>
+          </w:p>
+        </w:tc>
+        <w:tc>
+          <w:tcPr>
+            <w:tcW w:w="7279" w:type="dxa"/>
+            <w:tcBorders>
+              <w:top w:val="single" w:sz="4" w:space="0" w:color="auto"/>
+              <w:left w:val="single" w:sz="4" w:space="0" w:color="auto"/>
+              <w:bottom w:val="single" w:sz="4" w:space="0" w:color="auto"/>
+              <w:right w:val="single" w:sz="4" w:space="0" w:color="auto"/>
+            </w:tcBorders>
+          </w:tcPr>
+          <w:p>
+            <w:pPr>
+              <w:pStyle w:val="aff"/>
+            </w:pPr>
+            <w:r>
+              <w:t>С</w:t>
+            </w:r>
+            <w:r>
+              <w:t>оздава</w:t>
+            </w:r>
+            <w:r>
+              <w:t>ние схем</w:t>
+            </w:r>
+            <w:r>
+              <w:t xml:space="preserve"> по методу </w:t>
+            </w:r>
+            <w:r>
+              <w:t>Насси-Шнейдермана</w:t>
+            </w:r>
+            <w:r>
+              <w:t xml:space="preserve"> из </w:t>
+            </w:r>
+            <w:r>
+              <w:t xml:space="preserve">каталога </w:t>
+            </w:r>
+            <w:r>
+              <w:t>блоков</w:t>
+            </w:r>
+          </w:p>
+        </w:tc>
+      </w:tr>
+      <w:tr>
+        <w:tc>
+          <w:tcPr>
+            <w:tcW w:w="2065" w:type="dxa"/>
+            <w:tcBorders>
+              <w:top w:val="single" w:sz="4" w:space="0" w:color="auto"/>
+              <w:left w:val="single" w:sz="4" w:space="0" w:color="auto"/>
+              <w:bottom w:val="single" w:sz="4" w:space="0" w:color="auto"/>
+              <w:right w:val="single" w:sz="4" w:space="0" w:color="auto"/>
+            </w:tcBorders>
+            <w:hideMark/>
+          </w:tcPr>
+          <w:p>
+            <w:pPr>
+              <w:pStyle w:val="aff"/>
+            </w:pPr>
+            <w:r>
+              <w:t>ФТ-2</w:t>
+            </w:r>
+          </w:p>
+        </w:tc>
+        <w:tc>
+          <w:tcPr>
+            <w:tcW w:w="7279" w:type="dxa"/>
+            <w:tcBorders>
+              <w:top w:val="single" w:sz="4" w:space="0" w:color="auto"/>
+              <w:left w:val="single" w:sz="4" w:space="0" w:color="auto"/>
+              <w:bottom w:val="single" w:sz="4" w:space="0" w:color="auto"/>
+              <w:right w:val="single" w:sz="4" w:space="0" w:color="auto"/>
+            </w:tcBorders>
+          </w:tcPr>
+          <w:p>
+            <w:pPr>
+              <w:pStyle w:val="aff"/>
+            </w:pPr>
+            <w:r>
+              <w:t>Сохранение истории изменение схемы и отката к предыдущим версиям</w:t>
+            </w:r>
+          </w:p>
+        </w:tc>
+      </w:tr>
+      <w:tr>
+        <w:tc>
+          <w:tcPr>
+            <w:tcW w:w="2065" w:type="dxa"/>
+            <w:tcBorders>
+              <w:top w:val="single" w:sz="4" w:space="0" w:color="auto"/>
+              <w:left w:val="single" w:sz="4" w:space="0" w:color="auto"/>
+              <w:bottom w:val="single" w:sz="4" w:space="0" w:color="auto"/>
+              <w:right w:val="single" w:sz="4" w:space="0" w:color="auto"/>
+            </w:tcBorders>
+          </w:tcPr>
+          <w:p>
+            <w:pPr>
+              <w:pStyle w:val="aff"/>
+            </w:pPr>
+            <w:r>
+              <w:t>ФТ-3</w:t>
+            </w:r>
+          </w:p>
+        </w:tc>
+        <w:tc>
+          <w:tcPr>
+            <w:tcW w:w="7279" w:type="dxa"/>
+            <w:tcBorders>
+              <w:top w:val="single" w:sz="4" w:space="0" w:color="auto"/>
+              <w:left w:val="single" w:sz="4" w:space="0" w:color="auto"/>
+              <w:bottom w:val="single" w:sz="4" w:space="0" w:color="auto"/>
+              <w:right w:val="single" w:sz="4" w:space="0" w:color="auto"/>
+            </w:tcBorders>
+          </w:tcPr>
+          <w:p>
+            <w:pPr>
+              <w:pStyle w:val="aff"/>
+            </w:pPr>
+            <w:r>
+              <w:t>Редактирование свойств блоков</w:t>
+            </w:r>
+          </w:p>
+        </w:tc>
+      </w:tr>
+      <w:tr>
+        <w:tc>
+          <w:tcPr>
+            <w:tcW w:w="2065" w:type="dxa"/>
+            <w:tcBorders>
+              <w:top w:val="single" w:sz="4" w:space="0" w:color="auto"/>
+              <w:left w:val="single" w:sz="4" w:space="0" w:color="auto"/>
+              <w:bottom w:val="single" w:sz="4" w:space="0" w:color="auto"/>
+              <w:right w:val="single" w:sz="4" w:space="0" w:color="auto"/>
+            </w:tcBorders>
+          </w:tcPr>
+          <w:p>
+            <w:pPr>
+              <w:pStyle w:val="aff"/>
+            </w:pPr>
+            <w:r>
+              <w:t>ФТ-4</w:t>
+            </w:r>
+          </w:p>
+        </w:tc>
+        <w:tc>
+          <w:tcPr>
+            <w:tcW w:w="7279" w:type="dxa"/>
+            <w:tcBorders>
+              <w:top w:val="single" w:sz="4" w:space="0" w:color="auto"/>
+              <w:left w:val="single" w:sz="4" w:space="0" w:color="auto"/>
+              <w:bottom w:val="single" w:sz="4" w:space="0" w:color="auto"/>
+              <w:right w:val="single" w:sz="4" w:space="0" w:color="auto"/>
+            </w:tcBorders>
+          </w:tcPr>
+          <w:p>
+            <w:pPr>
+              <w:pStyle w:val="aff"/>
+            </w:pPr>
+            <w:r>
+              <w:t>Отображение схемы</w:t>
+            </w:r>
+          </w:p>
+        </w:tc>
+      </w:tr>
+      <w:tr>
+        <w:tc>
+          <w:tcPr>
+            <w:tcW w:w="2065" w:type="dxa"/>
+            <w:tcBorders>
+              <w:top w:val="single" w:sz="4" w:space="0" w:color="auto"/>
+              <w:left w:val="single" w:sz="4" w:space="0" w:color="auto"/>
+              <w:bottom w:val="single" w:sz="4" w:space="0" w:color="auto"/>
+              <w:right w:val="single" w:sz="4" w:space="0" w:color="auto"/>
+            </w:tcBorders>
+          </w:tcPr>
+          <w:p>
+            <w:pPr>
+              <w:pStyle w:val="aff"/>
+            </w:pPr>
+            <w:r>
+              <w:t>ФТ-5</w:t>
+            </w:r>
+          </w:p>
+        </w:tc>
+        <w:tc>
+          <w:tcPr>
+            <w:tcW w:w="7279" w:type="dxa"/>
+            <w:tcBorders>
+              <w:top w:val="single" w:sz="4" w:space="0" w:color="auto"/>
+              <w:left w:val="single" w:sz="4" w:space="0" w:color="auto"/>
+              <w:bottom w:val="single" w:sz="4" w:space="0" w:color="auto"/>
+              <w:right w:val="single" w:sz="4" w:space="0" w:color="auto"/>
+            </w:tcBorders>
+          </w:tcPr>
+          <w:p>
+            <w:pPr>
+              <w:pStyle w:val="aff"/>
+            </w:pPr>
+            <w:r>
+              <w:t>Создание и загрузка файлов схем</w:t>
+            </w:r>
+          </w:p>
+        </w:tc>
+      </w:tr>
+      <w:tr>
+        <w:tc>
+          <w:tcPr>
+            <w:tcW w:w="2065" w:type="dxa"/>
+            <w:tcBorders>
+              <w:top w:val="single" w:sz="4" w:space="0" w:color="auto"/>
+              <w:left w:val="single" w:sz="4" w:space="0" w:color="auto"/>
+              <w:bottom w:val="single" w:sz="4" w:space="0" w:color="auto"/>
+              <w:right w:val="single" w:sz="4" w:space="0" w:color="auto"/>
+            </w:tcBorders>
+          </w:tcPr>
+          <w:p>
+            <w:pPr>
+              <w:pStyle w:val="aff"/>
+            </w:pPr>
+            <w:r>
+              <w:t>ФТ-6</w:t>
+            </w:r>
+          </w:p>
+        </w:tc>
+        <w:tc>
+          <w:tcPr>
+            <w:tcW w:w="7279" w:type="dxa"/>
+            <w:tcBorders>
+              <w:top w:val="single" w:sz="4" w:space="0" w:color="auto"/>
+              <w:left w:val="single" w:sz="4" w:space="0" w:color="auto"/>
+              <w:bottom w:val="single" w:sz="4" w:space="0" w:color="auto"/>
+              <w:right w:val="single" w:sz="4" w:space="0" w:color="auto"/>
+            </w:tcBorders>
+          </w:tcPr>
+          <w:p>
+            <w:pPr>
+              <w:pStyle w:val="aff"/>
+            </w:pPr>
+            <w:r>
+              <w:t>Экспорт в различные форматы</w:t>
+            </w:r>
+          </w:p>
+        </w:tc>
+      </w:tr>
+      <w:tr>
+        <w:tc>
+          <w:tcPr>
+            <w:tcW w:w="2065" w:type="dxa"/>
+            <w:tcBorders>
+              <w:top w:val="single" w:sz="4" w:space="0" w:color="auto"/>
+              <w:left w:val="single" w:sz="4" w:space="0" w:color="auto"/>
+              <w:bottom w:val="single" w:sz="4" w:space="0" w:color="auto"/>
+              <w:right w:val="single" w:sz="4" w:space="0" w:color="auto"/>
+            </w:tcBorders>
+          </w:tcPr>
+          <w:p>
+            <w:pPr>
+              <w:pStyle w:val="aff"/>
+            </w:pPr>
+            <w:r>
+              <w:t>ФТ-7</w:t>
+            </w:r>
+          </w:p>
+        </w:tc>
+        <w:tc>
+          <w:tcPr>
+            <w:tcW w:w="7279" w:type="dxa"/>
+            <w:tcBorders>
+              <w:top w:val="single" w:sz="4" w:space="0" w:color="auto"/>
+              <w:left w:val="single" w:sz="4" w:space="0" w:color="auto"/>
+              <w:bottom w:val="single" w:sz="4" w:space="0" w:color="auto"/>
+              <w:right w:val="single" w:sz="4" w:space="0" w:color="auto"/>
+            </w:tcBorders>
+          </w:tcPr>
+          <w:p>
+            <w:pPr>
+              <w:pStyle w:val="aff"/>
+            </w:pPr>
+            <w:r>
+              <w:t>Масштабирование схемы</w:t>
+            </w:r>
+          </w:p>
+        </w:tc>
+      </w:tr>
+      <w:tr>
+        <w:tc>
+          <w:tcPr>
+            <w:tcW w:w="2065" w:type="dxa"/>
+            <w:tcBorders>
+              <w:top w:val="single" w:sz="4" w:space="0" w:color="auto"/>
+              <w:left w:val="single" w:sz="4" w:space="0" w:color="auto"/>
+              <w:bottom w:val="single" w:sz="4" w:space="0" w:color="auto"/>
+              <w:right w:val="single" w:sz="4" w:space="0" w:color="auto"/>
+            </w:tcBorders>
+          </w:tcPr>
+          <w:p>
+            <w:pPr>
+              <w:pStyle w:val="aff"/>
+            </w:pPr>
+            <w:r>
+              <w:t>ФТ-8</w:t>
+            </w:r>
+          </w:p>
+        </w:tc>
+        <w:tc>
+          <w:tcPr>
+            <w:tcW w:w="7279" w:type="dxa"/>
+            <w:tcBorders>
+              <w:top w:val="single" w:sz="4" w:space="0" w:color="auto"/>
+              <w:left w:val="single" w:sz="4" w:space="0" w:color="auto"/>
+              <w:bottom w:val="single" w:sz="4" w:space="0" w:color="auto"/>
+              <w:right w:val="single" w:sz="4" w:space="0" w:color="auto"/>
+            </w:tcBorders>
+          </w:tcPr>
+          <w:p>
+            <w:pPr>
+              <w:pStyle w:val="aff"/>
+            </w:pPr>
+            <w:r>
+              <w:t>Управление свойствами проекта</w:t>
+            </w:r>
+          </w:p>
+        </w:tc>
+      </w:tr>
+    </w:tbl>
+    <w:p>
+      <w:pPr>
+        <w:pStyle w:val="a2"/>
+      </w:pPr>
+    </w:p>
+    <w:p>
+      <w:pPr>
+        <w:pStyle w:val="a2"/>
+      </w:pPr>
+      <w:r>
+        <w:t>Также п</w:t>
+      </w:r>
+      <w:r>
+        <w:t xml:space="preserve">рограммное </w:t>
+      </w:r>
+      <w:r>
+        <w:t xml:space="preserve">также </w:t>
+      </w:r>
+      <w:r>
+        <w:t>обеспечение должно иметь интуитивно понятный и простой интерфейс, обеспечивающий удобство работы с ним. Это может быть достигнуто с помощью использования понятных иконок и кнопок, простой навига</w:t>
+      </w:r>
+      <w:r>
+        <w:t>ции, интуитивно понятного меню.</w:t>
       </w:r>
     </w:p>
     <w:sectPr>
@@ -2316,7 +2914,7 @@
             <w:noProof/>
             <w:lang w:val="ru-RU"/>
           </w:rPr>
-          <w:t>8</w:t>
+          <w:t>10</w:t>
         </w:r>
         <w:r>
           <w:fldChar w:fldCharType="end"/>
@@ -7913,7 +8511,7 @@
 </file>
 
 <file path=customXml/itemProps1.xml><?xml version="1.0" encoding="utf-8"?>
-<ds:datastoreItem xmlns:ds="http://schemas.openxmlformats.org/officeDocument/2006/customXml" ds:itemID="{89C8A63A-23FE-4BCC-A5DF-DD3F6CE9F970}">
+<ds:datastoreItem xmlns:ds="http://schemas.openxmlformats.org/officeDocument/2006/customXml" ds:itemID="{DC8A4076-D79C-407D-9D39-1B3FEF6FCA76}">
   <ds:schemaRefs>
     <ds:schemaRef ds:uri="http://schemas.openxmlformats.org/officeDocument/2006/bibliography"/>
   </ds:schemaRefs>

</xml_diff>

<commit_message>
Fully added copy, paste, cut. Improved UI
</commit_message>
<xml_diff>
--- a/Панкратьев.docx
+++ b/Панкратьев.docx
@@ -51,7 +51,7 @@
         </w:rPr>
         <w:fldChar w:fldCharType="separate"/>
       </w:r>
-      <w:hyperlink w:anchor="_Toc132717156" w:history="1">
+      <w:hyperlink w:anchor="_Toc132735310" w:history="1">
         <w:r>
           <w:rPr>
             <w:rStyle w:val="ae"/>
@@ -74,7 +74,7 @@
           <w:rPr>
             <w:webHidden/>
           </w:rPr>
-          <w:instrText xml:space="preserve"> PAGEREF _Toc132717156 \h </w:instrText>
+          <w:instrText xml:space="preserve"> PAGEREF _Toc132735310 \h </w:instrText>
         </w:r>
         <w:r>
           <w:rPr>
@@ -110,7 +110,7 @@
           <w:lang w:eastAsia="ru-RU"/>
         </w:rPr>
       </w:pPr>
-      <w:hyperlink w:anchor="_Toc132717157" w:history="1">
+      <w:hyperlink w:anchor="_Toc132735311" w:history="1">
         <w:r>
           <w:rPr>
             <w:rStyle w:val="ae"/>
@@ -133,7 +133,7 @@
           <w:rPr>
             <w:webHidden/>
           </w:rPr>
-          <w:instrText xml:space="preserve"> PAGEREF _Toc132717157 \h </w:instrText>
+          <w:instrText xml:space="preserve"> PAGEREF _Toc132735311 \h </w:instrText>
         </w:r>
         <w:r>
           <w:rPr>
@@ -162,19 +162,26 @@
     </w:p>
     <w:p>
       <w:pPr>
-        <w:pStyle w:val="21"/>
+        <w:pStyle w:val="31"/>
         <w:rPr>
           <w:rFonts w:asciiTheme="minorHAnsi" w:eastAsiaTheme="minorEastAsia" w:hAnsiTheme="minorHAnsi" w:cstheme="minorBidi"/>
           <w:sz w:val="22"/>
           <w:lang w:eastAsia="ru-RU"/>
         </w:rPr>
       </w:pPr>
-      <w:hyperlink w:anchor="_Toc132717158" w:history="1">
+      <w:hyperlink w:anchor="_Toc132735312" w:history="1">
         <w:r>
           <w:rPr>
             <w:rStyle w:val="ae"/>
           </w:rPr>
-          <w:t>1.2 Анализ средств разработки программного средства</w:t>
+          <w:t xml:space="preserve">1.1.1 Программное средство </w:t>
+        </w:r>
+        <w:r>
+          <w:rPr>
+            <w:rStyle w:val="ae"/>
+            <w:lang w:val="en-US"/>
+          </w:rPr>
+          <w:t>Structurizer</w:t>
         </w:r>
         <w:r>
           <w:rPr>
@@ -192,7 +199,7 @@
           <w:rPr>
             <w:webHidden/>
           </w:rPr>
-          <w:instrText xml:space="preserve"> PAGEREF _Toc132717158 \h </w:instrText>
+          <w:instrText xml:space="preserve"> PAGEREF _Toc132735312 \h </w:instrText>
         </w:r>
         <w:r>
           <w:rPr>
@@ -209,7 +216,7 @@
           <w:rPr>
             <w:webHidden/>
           </w:rPr>
-          <w:t>6</w:t>
+          <w:t>2</w:t>
         </w:r>
         <w:r>
           <w:rPr>
@@ -228,12 +235,12 @@
           <w:lang w:eastAsia="ru-RU"/>
         </w:rPr>
       </w:pPr>
-      <w:hyperlink w:anchor="_Toc132717159" w:history="1">
+      <w:hyperlink w:anchor="_Toc132735313" w:history="1">
         <w:r>
           <w:rPr>
             <w:rStyle w:val="ae"/>
           </w:rPr>
-          <w:t>1.2.1 Класс</w:t>
+          <w:t>1.1.2 Программное средство Edrawmax</w:t>
         </w:r>
         <w:r>
           <w:rPr>
@@ -251,7 +258,7 @@
           <w:rPr>
             <w:webHidden/>
           </w:rPr>
-          <w:instrText xml:space="preserve"> PAGEREF _Toc132717159 \h </w:instrText>
+          <w:instrText xml:space="preserve"> PAGEREF _Toc132735313 \h </w:instrText>
         </w:r>
         <w:r>
           <w:rPr>
@@ -268,7 +275,7 @@
           <w:rPr>
             <w:webHidden/>
           </w:rPr>
-          <w:t>6</w:t>
+          <w:t>3</w:t>
         </w:r>
         <w:r>
           <w:rPr>
@@ -287,12 +294,12 @@
           <w:lang w:eastAsia="ru-RU"/>
         </w:rPr>
       </w:pPr>
-      <w:hyperlink w:anchor="_Toc132717160" w:history="1">
+      <w:hyperlink w:anchor="_Toc132735314" w:history="1">
         <w:r>
           <w:rPr>
             <w:rStyle w:val="ae"/>
           </w:rPr>
-          <w:t>1.2.2 Динамический массив</w:t>
+          <w:t>1.1.3 Программное средство Smartdraw</w:t>
         </w:r>
         <w:r>
           <w:rPr>
@@ -310,7 +317,7 @@
           <w:rPr>
             <w:webHidden/>
           </w:rPr>
-          <w:instrText xml:space="preserve"> PAGEREF _Toc132717160 \h </w:instrText>
+          <w:instrText xml:space="preserve"> PAGEREF _Toc132735314 \h </w:instrText>
         </w:r>
         <w:r>
           <w:rPr>
@@ -327,7 +334,7 @@
           <w:rPr>
             <w:webHidden/>
           </w:rPr>
-          <w:t>6</w:t>
+          <w:t>5</w:t>
         </w:r>
         <w:r>
           <w:rPr>
@@ -339,19 +346,19 @@
     </w:p>
     <w:p>
       <w:pPr>
-        <w:pStyle w:val="31"/>
+        <w:pStyle w:val="21"/>
         <w:rPr>
           <w:rFonts w:asciiTheme="minorHAnsi" w:eastAsiaTheme="minorEastAsia" w:hAnsiTheme="minorHAnsi" w:cstheme="minorBidi"/>
           <w:sz w:val="22"/>
           <w:lang w:eastAsia="ru-RU"/>
         </w:rPr>
       </w:pPr>
-      <w:hyperlink w:anchor="_Toc132717161" w:history="1">
+      <w:hyperlink w:anchor="_Toc132735315" w:history="1">
         <w:r>
           <w:rPr>
             <w:rStyle w:val="ae"/>
           </w:rPr>
-          <w:t>1.2.3 Стек</w:t>
+          <w:t>1.2 Анализ средств разработки программного средства</w:t>
         </w:r>
         <w:r>
           <w:rPr>
@@ -363,19 +370,13 @@
           <w:rPr>
             <w:webHidden/>
           </w:rPr>
-          <w:tab/>
-        </w:r>
-        <w:r>
-          <w:rPr>
-            <w:webHidden/>
-          </w:rPr>
           <w:fldChar w:fldCharType="begin"/>
         </w:r>
         <w:r>
           <w:rPr>
             <w:webHidden/>
           </w:rPr>
-          <w:instrText xml:space="preserve"> PAGEREF _Toc132717161 \h </w:instrText>
+          <w:instrText xml:space="preserve"> PAGEREF _Toc132735315 \h </w:instrText>
         </w:r>
         <w:r>
           <w:rPr>
@@ -392,7 +393,7 @@
           <w:rPr>
             <w:webHidden/>
           </w:rPr>
-          <w:t>7</w:t>
+          <w:t>6</w:t>
         </w:r>
         <w:r>
           <w:rPr>
@@ -411,28 +412,16 @@
           <w:lang w:eastAsia="ru-RU"/>
         </w:rPr>
       </w:pPr>
-      <w:hyperlink w:anchor="_Toc132717162" w:history="1">
+      <w:hyperlink w:anchor="_Toc132735316" w:history="1">
         <w:r>
           <w:rPr>
             <w:rStyle w:val="ae"/>
           </w:rPr>
-          <w:t>1.2.4</w:t>
+          <w:t>1.2.1 Стек</w:t>
         </w:r>
         <w:r>
           <w:rPr>
             <w:rStyle w:val="ae"/>
-            <w:lang w:val="en-US"/>
-          </w:rPr>
-          <w:t xml:space="preserve"> N-</w:t>
-        </w:r>
-        <w:r>
-          <w:rPr>
-            <w:rStyle w:val="ae"/>
-          </w:rPr>
-          <w:t>арное дерево</w:t>
-        </w:r>
-        <w:r>
-          <w:rPr>
             <w:webHidden/>
           </w:rPr>
           <w:tab/>
@@ -441,13 +430,19 @@
           <w:rPr>
             <w:webHidden/>
           </w:rPr>
+          <w:tab/>
+        </w:r>
+        <w:r>
+          <w:rPr>
+            <w:webHidden/>
+          </w:rPr>
           <w:fldChar w:fldCharType="begin"/>
         </w:r>
         <w:r>
           <w:rPr>
             <w:webHidden/>
           </w:rPr>
-          <w:instrText xml:space="preserve"> PAGEREF _Toc132717162 \h </w:instrText>
+          <w:instrText xml:space="preserve"> PAGEREF _Toc132735316 \h </w:instrText>
         </w:r>
         <w:r>
           <w:rPr>
@@ -464,7 +459,7 @@
           <w:rPr>
             <w:webHidden/>
           </w:rPr>
-          <w:t>7</w:t>
+          <w:t>6</w:t>
         </w:r>
         <w:r>
           <w:rPr>
@@ -483,12 +478,25 @@
           <w:lang w:eastAsia="ru-RU"/>
         </w:rPr>
       </w:pPr>
-      <w:hyperlink w:anchor="_Toc132717163" w:history="1">
+      <w:hyperlink w:anchor="_Toc132735317" w:history="1">
         <w:r>
           <w:rPr>
             <w:rStyle w:val="ae"/>
           </w:rPr>
-          <w:t>1.2.5 Файл</w:t>
+          <w:t>1.2.2</w:t>
+        </w:r>
+        <w:r>
+          <w:rPr>
+            <w:rStyle w:val="ae"/>
+            <w:lang w:val="en-US"/>
+          </w:rPr>
+          <w:t xml:space="preserve"> N-</w:t>
+        </w:r>
+        <w:r>
+          <w:rPr>
+            <w:rStyle w:val="ae"/>
+          </w:rPr>
+          <w:t>арное дерево</w:t>
         </w:r>
         <w:r>
           <w:rPr>
@@ -506,7 +514,7 @@
           <w:rPr>
             <w:webHidden/>
           </w:rPr>
-          <w:instrText xml:space="preserve"> PAGEREF _Toc132717163 \h </w:instrText>
+          <w:instrText xml:space="preserve"> PAGEREF _Toc132735317 \h </w:instrText>
         </w:r>
         <w:r>
           <w:rPr>
@@ -523,7 +531,7 @@
           <w:rPr>
             <w:webHidden/>
           </w:rPr>
-          <w:t>8</w:t>
+          <w:t>7</w:t>
         </w:r>
         <w:r>
           <w:rPr>
@@ -535,19 +543,19 @@
     </w:p>
     <w:p>
       <w:pPr>
-        <w:pStyle w:val="21"/>
+        <w:pStyle w:val="31"/>
         <w:rPr>
           <w:rFonts w:asciiTheme="minorHAnsi" w:eastAsiaTheme="minorEastAsia" w:hAnsiTheme="minorHAnsi" w:cstheme="minorBidi"/>
           <w:sz w:val="22"/>
           <w:lang w:eastAsia="ru-RU"/>
         </w:rPr>
       </w:pPr>
-      <w:hyperlink w:anchor="_Toc132717164" w:history="1">
+      <w:hyperlink w:anchor="_Toc132735318" w:history="1">
         <w:r>
           <w:rPr>
             <w:rStyle w:val="ae"/>
           </w:rPr>
-          <w:t>1.3 Спецификация функциональных требований</w:t>
+          <w:t>1.2.3 Файл</w:t>
         </w:r>
         <w:r>
           <w:rPr>
@@ -565,7 +573,7 @@
           <w:rPr>
             <w:webHidden/>
           </w:rPr>
-          <w:instrText xml:space="preserve"> PAGEREF _Toc132717164 \h </w:instrText>
+          <w:instrText xml:space="preserve"> PAGEREF _Toc132735318 \h </w:instrText>
         </w:r>
         <w:r>
           <w:rPr>
@@ -582,7 +590,7 @@
           <w:rPr>
             <w:webHidden/>
           </w:rPr>
-          <w:t>10</w:t>
+          <w:t>8</w:t>
         </w:r>
         <w:r>
           <w:rPr>
@@ -594,19 +602,19 @@
     </w:p>
     <w:p>
       <w:pPr>
-        <w:pStyle w:val="12"/>
+        <w:pStyle w:val="21"/>
         <w:rPr>
           <w:rFonts w:asciiTheme="minorHAnsi" w:eastAsiaTheme="minorEastAsia" w:hAnsiTheme="minorHAnsi" w:cstheme="minorBidi"/>
           <w:sz w:val="22"/>
           <w:lang w:eastAsia="ru-RU"/>
         </w:rPr>
       </w:pPr>
-      <w:hyperlink w:anchor="_Toc132717165" w:history="1">
+      <w:hyperlink w:anchor="_Toc132735319" w:history="1">
         <w:r>
           <w:rPr>
             <w:rStyle w:val="ae"/>
           </w:rPr>
-          <w:t>2 Проектирование и разработка программного средства</w:t>
+          <w:t>1.3 Спецификация функциональных требований</w:t>
         </w:r>
         <w:r>
           <w:rPr>
@@ -624,7 +632,7 @@
           <w:rPr>
             <w:webHidden/>
           </w:rPr>
-          <w:instrText xml:space="preserve"> PAGEREF _Toc132717165 \h </w:instrText>
+          <w:instrText xml:space="preserve"> PAGEREF _Toc132735319 \h </w:instrText>
         </w:r>
         <w:r>
           <w:rPr>
@@ -641,7 +649,7 @@
           <w:rPr>
             <w:webHidden/>
           </w:rPr>
-          <w:t>12</w:t>
+          <w:t>9</w:t>
         </w:r>
         <w:r>
           <w:rPr>
@@ -653,19 +661,19 @@
     </w:p>
     <w:p>
       <w:pPr>
-        <w:pStyle w:val="21"/>
+        <w:pStyle w:val="12"/>
         <w:rPr>
           <w:rFonts w:asciiTheme="minorHAnsi" w:eastAsiaTheme="minorEastAsia" w:hAnsiTheme="minorHAnsi" w:cstheme="minorBidi"/>
           <w:sz w:val="22"/>
           <w:lang w:eastAsia="ru-RU"/>
         </w:rPr>
       </w:pPr>
-      <w:hyperlink w:anchor="_Toc132717166" w:history="1">
+      <w:hyperlink w:anchor="_Toc132735320" w:history="1">
         <w:r>
           <w:rPr>
             <w:rStyle w:val="ae"/>
           </w:rPr>
-          <w:t>2.1 Описание алгоритмов решения задачи</w:t>
+          <w:t>2 Проектирование и разработка программного средства</w:t>
         </w:r>
         <w:r>
           <w:rPr>
@@ -683,7 +691,7 @@
           <w:rPr>
             <w:webHidden/>
           </w:rPr>
-          <w:instrText xml:space="preserve"> PAGEREF _Toc132717166 \h </w:instrText>
+          <w:instrText xml:space="preserve"> PAGEREF _Toc132735320 \h </w:instrText>
         </w:r>
         <w:r>
           <w:rPr>
@@ -719,12 +727,12 @@
           <w:lang w:eastAsia="ru-RU"/>
         </w:rPr>
       </w:pPr>
-      <w:hyperlink w:anchor="_Toc132717167" w:history="1">
+      <w:hyperlink w:anchor="_Toc132735321" w:history="1">
         <w:r>
           <w:rPr>
             <w:rStyle w:val="ae"/>
           </w:rPr>
-          <w:t>2.2 Структура данных</w:t>
+          <w:t>2.1 Описание алгоритмов решения задачи</w:t>
         </w:r>
         <w:r>
           <w:rPr>
@@ -742,7 +750,7 @@
           <w:rPr>
             <w:webHidden/>
           </w:rPr>
-          <w:instrText xml:space="preserve"> PAGEREF _Toc132717167 \h </w:instrText>
+          <w:instrText xml:space="preserve"> PAGEREF _Toc132735321 \h </w:instrText>
         </w:r>
         <w:r>
           <w:rPr>
@@ -759,7 +767,7 @@
           <w:rPr>
             <w:webHidden/>
           </w:rPr>
-          <w:t>13</w:t>
+          <w:t>12</w:t>
         </w:r>
         <w:r>
           <w:rPr>
@@ -771,19 +779,19 @@
     </w:p>
     <w:p>
       <w:pPr>
-        <w:pStyle w:val="31"/>
+        <w:pStyle w:val="21"/>
         <w:rPr>
           <w:rFonts w:asciiTheme="minorHAnsi" w:eastAsiaTheme="minorEastAsia" w:hAnsiTheme="minorHAnsi" w:cstheme="minorBidi"/>
           <w:sz w:val="22"/>
           <w:lang w:eastAsia="ru-RU"/>
         </w:rPr>
       </w:pPr>
-      <w:hyperlink w:anchor="_Toc132717168" w:history="1">
+      <w:hyperlink w:anchor="_Toc132735322" w:history="1">
         <w:r>
           <w:rPr>
             <w:rStyle w:val="ae"/>
           </w:rPr>
-          <w:t>2.2.1 Структура типов программы</w:t>
+          <w:t>2.2 Структура данных</w:t>
         </w:r>
         <w:r>
           <w:rPr>
@@ -801,7 +809,7 @@
           <w:rPr>
             <w:webHidden/>
           </w:rPr>
-          <w:instrText xml:space="preserve"> PAGEREF _Toc132717168 \h </w:instrText>
+          <w:instrText xml:space="preserve"> PAGEREF _Toc132735322 \h </w:instrText>
         </w:r>
         <w:r>
           <w:rPr>
@@ -837,11 +845,70 @@
           <w:lang w:eastAsia="ru-RU"/>
         </w:rPr>
       </w:pPr>
-      <w:hyperlink w:anchor="_Toc132717169" w:history="1">
+      <w:hyperlink w:anchor="_Toc132735323" w:history="1">
         <w:r>
           <w:rPr>
             <w:rStyle w:val="ae"/>
           </w:rPr>
+          <w:t>2.2.1 Структура типов программы</w:t>
+        </w:r>
+        <w:r>
+          <w:rPr>
+            <w:webHidden/>
+          </w:rPr>
+          <w:tab/>
+        </w:r>
+        <w:r>
+          <w:rPr>
+            <w:webHidden/>
+          </w:rPr>
+          <w:fldChar w:fldCharType="begin"/>
+        </w:r>
+        <w:r>
+          <w:rPr>
+            <w:webHidden/>
+          </w:rPr>
+          <w:instrText xml:space="preserve"> PAGEREF _Toc132735323 \h </w:instrText>
+        </w:r>
+        <w:r>
+          <w:rPr>
+            <w:webHidden/>
+          </w:rPr>
+        </w:r>
+        <w:r>
+          <w:rPr>
+            <w:webHidden/>
+          </w:rPr>
+          <w:fldChar w:fldCharType="separate"/>
+        </w:r>
+        <w:r>
+          <w:rPr>
+            <w:webHidden/>
+          </w:rPr>
+          <w:t>13</w:t>
+        </w:r>
+        <w:r>
+          <w:rPr>
+            <w:webHidden/>
+          </w:rPr>
+          <w:fldChar w:fldCharType="end"/>
+        </w:r>
+      </w:hyperlink>
+    </w:p>
+    <w:p>
+      <w:pPr>
+        <w:pStyle w:val="31"/>
+        <w:rPr>
+          <w:rFonts w:asciiTheme="minorHAnsi" w:eastAsiaTheme="minorEastAsia" w:hAnsiTheme="minorHAnsi" w:cstheme="minorBidi"/>
+          <w:sz w:val="22"/>
+          <w:lang w:eastAsia="ru-RU"/>
+        </w:rPr>
+      </w:pPr>
+      <w:hyperlink w:anchor="_Toc132735324" w:history="1">
+        <w:r>
+          <w:rPr>
+            <w:rStyle w:val="ae"/>
+          </w:rPr>
           <w:t>2.2.2 Структура данных основной программы</w:t>
         </w:r>
         <w:r>
@@ -860,7 +927,7 @@
           <w:rPr>
             <w:webHidden/>
           </w:rPr>
-          <w:instrText xml:space="preserve"> PAGEREF _Toc132717169 \h </w:instrText>
+          <w:instrText xml:space="preserve"> PAGEREF _Toc132735324 \h </w:instrText>
         </w:r>
         <w:r>
           <w:rPr>
@@ -878,6 +945,425 @@
             <w:webHidden/>
           </w:rPr>
           <w:t>14</w:t>
+        </w:r>
+        <w:r>
+          <w:rPr>
+            <w:webHidden/>
+          </w:rPr>
+          <w:fldChar w:fldCharType="end"/>
+        </w:r>
+      </w:hyperlink>
+    </w:p>
+    <w:p>
+      <w:pPr>
+        <w:pStyle w:val="31"/>
+        <w:rPr>
+          <w:rFonts w:asciiTheme="minorHAnsi" w:eastAsiaTheme="minorEastAsia" w:hAnsiTheme="minorHAnsi" w:cstheme="minorBidi"/>
+          <w:sz w:val="22"/>
+          <w:lang w:eastAsia="ru-RU"/>
+        </w:rPr>
+      </w:pPr>
+      <w:hyperlink w:anchor="_Toc132735325" w:history="1">
+        <w:r>
+          <w:rPr>
+            <w:rStyle w:val="ae"/>
+          </w:rPr>
+          <w:t>2.2.3 Структура данных алгоритма RedefineSizes(</w:t>
+        </w:r>
+        <w:r>
+          <w:rPr>
+            <w:rStyle w:val="ae"/>
+            <w:lang w:val="en-US"/>
+          </w:rPr>
+          <w:t>AMainBlock</w:t>
+        </w:r>
+        <w:r>
+          <w:rPr>
+            <w:rStyle w:val="ae"/>
+          </w:rPr>
+          <w:t>)</w:t>
+        </w:r>
+        <w:r>
+          <w:rPr>
+            <w:webHidden/>
+          </w:rPr>
+          <w:tab/>
+        </w:r>
+        <w:r>
+          <w:rPr>
+            <w:webHidden/>
+          </w:rPr>
+          <w:fldChar w:fldCharType="begin"/>
+        </w:r>
+        <w:r>
+          <w:rPr>
+            <w:webHidden/>
+          </w:rPr>
+          <w:instrText xml:space="preserve"> PAGEREF _Toc132735325 \h </w:instrText>
+        </w:r>
+        <w:r>
+          <w:rPr>
+            <w:webHidden/>
+          </w:rPr>
+        </w:r>
+        <w:r>
+          <w:rPr>
+            <w:webHidden/>
+          </w:rPr>
+          <w:fldChar w:fldCharType="separate"/>
+        </w:r>
+        <w:r>
+          <w:rPr>
+            <w:webHidden/>
+          </w:rPr>
+          <w:t>14</w:t>
+        </w:r>
+        <w:r>
+          <w:rPr>
+            <w:webHidden/>
+          </w:rPr>
+          <w:fldChar w:fldCharType="end"/>
+        </w:r>
+      </w:hyperlink>
+    </w:p>
+    <w:p>
+      <w:pPr>
+        <w:pStyle w:val="31"/>
+        <w:rPr>
+          <w:rFonts w:asciiTheme="minorHAnsi" w:eastAsiaTheme="minorEastAsia" w:hAnsiTheme="minorHAnsi" w:cstheme="minorBidi"/>
+          <w:sz w:val="22"/>
+          <w:lang w:eastAsia="ru-RU"/>
+        </w:rPr>
+      </w:pPr>
+      <w:hyperlink w:anchor="_Toc132735326" w:history="1">
+        <w:r>
+          <w:rPr>
+            <w:rStyle w:val="ae"/>
+          </w:rPr>
+          <w:t>2.2.4 Структура данных алгоритма DrawBlock(AMainBlock)</w:t>
+        </w:r>
+        <w:r>
+          <w:rPr>
+            <w:webHidden/>
+          </w:rPr>
+          <w:tab/>
+        </w:r>
+        <w:r>
+          <w:rPr>
+            <w:webHidden/>
+          </w:rPr>
+          <w:fldChar w:fldCharType="begin"/>
+        </w:r>
+        <w:r>
+          <w:rPr>
+            <w:webHidden/>
+          </w:rPr>
+          <w:instrText xml:space="preserve"> PAGEREF _Toc132735326 \h </w:instrText>
+        </w:r>
+        <w:r>
+          <w:rPr>
+            <w:webHidden/>
+          </w:rPr>
+        </w:r>
+        <w:r>
+          <w:rPr>
+            <w:webHidden/>
+          </w:rPr>
+          <w:fldChar w:fldCharType="separate"/>
+        </w:r>
+        <w:r>
+          <w:rPr>
+            <w:webHidden/>
+          </w:rPr>
+          <w:t>15</w:t>
+        </w:r>
+        <w:r>
+          <w:rPr>
+            <w:webHidden/>
+          </w:rPr>
+          <w:fldChar w:fldCharType="end"/>
+        </w:r>
+      </w:hyperlink>
+    </w:p>
+    <w:p>
+      <w:pPr>
+        <w:pStyle w:val="31"/>
+        <w:rPr>
+          <w:rFonts w:asciiTheme="minorHAnsi" w:eastAsiaTheme="minorEastAsia" w:hAnsiTheme="minorHAnsi" w:cstheme="minorBidi"/>
+          <w:sz w:val="22"/>
+          <w:lang w:eastAsia="ru-RU"/>
+        </w:rPr>
+      </w:pPr>
+      <w:hyperlink w:anchor="_Toc132735327" w:history="1">
+        <w:r>
+          <w:rPr>
+            <w:rStyle w:val="ae"/>
+          </w:rPr>
+          <w:t>2.2.5 Структура данных алгоритма AddBefore(AStatement, AInsertedStatement)</w:t>
+        </w:r>
+        <w:r>
+          <w:rPr>
+            <w:webHidden/>
+          </w:rPr>
+          <w:tab/>
+        </w:r>
+        <w:r>
+          <w:rPr>
+            <w:webHidden/>
+          </w:rPr>
+          <w:fldChar w:fldCharType="begin"/>
+        </w:r>
+        <w:r>
+          <w:rPr>
+            <w:webHidden/>
+          </w:rPr>
+          <w:instrText xml:space="preserve"> PAGEREF _Toc132735327 \h </w:instrText>
+        </w:r>
+        <w:r>
+          <w:rPr>
+            <w:webHidden/>
+          </w:rPr>
+        </w:r>
+        <w:r>
+          <w:rPr>
+            <w:webHidden/>
+          </w:rPr>
+          <w:fldChar w:fldCharType="separate"/>
+        </w:r>
+        <w:r>
+          <w:rPr>
+            <w:webHidden/>
+          </w:rPr>
+          <w:t>15</w:t>
+        </w:r>
+        <w:r>
+          <w:rPr>
+            <w:webHidden/>
+          </w:rPr>
+          <w:fldChar w:fldCharType="end"/>
+        </w:r>
+      </w:hyperlink>
+    </w:p>
+    <w:p>
+      <w:pPr>
+        <w:pStyle w:val="31"/>
+        <w:rPr>
+          <w:rFonts w:asciiTheme="minorHAnsi" w:eastAsiaTheme="minorEastAsia" w:hAnsiTheme="minorHAnsi" w:cstheme="minorBidi"/>
+          <w:sz w:val="22"/>
+          <w:lang w:eastAsia="ru-RU"/>
+        </w:rPr>
+      </w:pPr>
+      <w:hyperlink w:anchor="_Toc132735328" w:history="1">
+        <w:r>
+          <w:rPr>
+            <w:rStyle w:val="ae"/>
+          </w:rPr>
+          <w:t>2.2.6 Структура данных алгоритма Add</w:t>
+        </w:r>
+        <w:r>
+          <w:rPr>
+            <w:rStyle w:val="ae"/>
+            <w:lang w:val="en-US"/>
+          </w:rPr>
+          <w:t>After</w:t>
+        </w:r>
+        <w:r>
+          <w:rPr>
+            <w:rStyle w:val="ae"/>
+          </w:rPr>
+          <w:t>(AStatement, AInsertedStatement)</w:t>
+        </w:r>
+        <w:r>
+          <w:rPr>
+            <w:webHidden/>
+          </w:rPr>
+          <w:tab/>
+        </w:r>
+        <w:r>
+          <w:rPr>
+            <w:webHidden/>
+          </w:rPr>
+          <w:fldChar w:fldCharType="begin"/>
+        </w:r>
+        <w:r>
+          <w:rPr>
+            <w:webHidden/>
+          </w:rPr>
+          <w:instrText xml:space="preserve"> PAGEREF _Toc132735328 \h </w:instrText>
+        </w:r>
+        <w:r>
+          <w:rPr>
+            <w:webHidden/>
+          </w:rPr>
+        </w:r>
+        <w:r>
+          <w:rPr>
+            <w:webHidden/>
+          </w:rPr>
+          <w:fldChar w:fldCharType="separate"/>
+        </w:r>
+        <w:r>
+          <w:rPr>
+            <w:webHidden/>
+          </w:rPr>
+          <w:t>15</w:t>
+        </w:r>
+        <w:r>
+          <w:rPr>
+            <w:webHidden/>
+          </w:rPr>
+          <w:fldChar w:fldCharType="end"/>
+        </w:r>
+      </w:hyperlink>
+    </w:p>
+    <w:p>
+      <w:pPr>
+        <w:pStyle w:val="31"/>
+        <w:rPr>
+          <w:rFonts w:asciiTheme="minorHAnsi" w:eastAsiaTheme="minorEastAsia" w:hAnsiTheme="minorHAnsi" w:cstheme="minorBidi"/>
+          <w:sz w:val="22"/>
+          <w:lang w:eastAsia="ru-RU"/>
+        </w:rPr>
+      </w:pPr>
+      <w:hyperlink w:anchor="_Toc132735329" w:history="1">
+        <w:r>
+          <w:rPr>
+            <w:rStyle w:val="ae"/>
+          </w:rPr>
+          <w:t>2.2.7 Структура данных алгоритма BinarySearchStatement(AX, AY, AMainBlock, Result)</w:t>
+        </w:r>
+        <w:r>
+          <w:rPr>
+            <w:webHidden/>
+          </w:rPr>
+          <w:tab/>
+        </w:r>
+        <w:r>
+          <w:rPr>
+            <w:webHidden/>
+          </w:rPr>
+          <w:fldChar w:fldCharType="begin"/>
+        </w:r>
+        <w:r>
+          <w:rPr>
+            <w:webHidden/>
+          </w:rPr>
+          <w:instrText xml:space="preserve"> PAGEREF _Toc132735329 \h </w:instrText>
+        </w:r>
+        <w:r>
+          <w:rPr>
+            <w:webHidden/>
+          </w:rPr>
+        </w:r>
+        <w:r>
+          <w:rPr>
+            <w:webHidden/>
+          </w:rPr>
+          <w:fldChar w:fldCharType="separate"/>
+        </w:r>
+        <w:r>
+          <w:rPr>
+            <w:webHidden/>
+          </w:rPr>
+          <w:t>16</w:t>
+        </w:r>
+        <w:r>
+          <w:rPr>
+            <w:webHidden/>
+          </w:rPr>
+          <w:fldChar w:fldCharType="end"/>
+        </w:r>
+      </w:hyperlink>
+    </w:p>
+    <w:p>
+      <w:pPr>
+        <w:pStyle w:val="31"/>
+        <w:rPr>
+          <w:rFonts w:asciiTheme="minorHAnsi" w:eastAsiaTheme="minorEastAsia" w:hAnsiTheme="minorHAnsi" w:cstheme="minorBidi"/>
+          <w:sz w:val="22"/>
+          <w:lang w:eastAsia="ru-RU"/>
+        </w:rPr>
+      </w:pPr>
+      <w:hyperlink w:anchor="_Toc132735330" w:history="1">
+        <w:r>
+          <w:rPr>
+            <w:rStyle w:val="ae"/>
+          </w:rPr>
+          <w:t xml:space="preserve">2.2.8 Структура данных алгоритма </w:t>
+        </w:r>
+        <w:r>
+          <w:rPr>
+            <w:rStyle w:val="ae"/>
+            <w:lang w:val="en-US"/>
+          </w:rPr>
+          <w:t>ChangeAction</w:t>
+        </w:r>
+        <w:r>
+          <w:rPr>
+            <w:rStyle w:val="ae"/>
+          </w:rPr>
+          <w:t xml:space="preserve"> (</w:t>
+        </w:r>
+        <w:r>
+          <w:rPr>
+            <w:rStyle w:val="ae"/>
+            <w:lang w:val="en-US"/>
+          </w:rPr>
+          <w:t>AAction</w:t>
+        </w:r>
+        <w:r>
+          <w:rPr>
+            <w:rStyle w:val="ae"/>
+          </w:rPr>
+          <w:t xml:space="preserve">, </w:t>
+        </w:r>
+        <w:r>
+          <w:rPr>
+            <w:rStyle w:val="ae"/>
+            <w:lang w:val="en-US"/>
+          </w:rPr>
+          <w:t>AStatement</w:t>
+        </w:r>
+        <w:r>
+          <w:rPr>
+            <w:rStyle w:val="ae"/>
+          </w:rPr>
+          <w:t>)</w:t>
+        </w:r>
+        <w:r>
+          <w:rPr>
+            <w:webHidden/>
+          </w:rPr>
+          <w:tab/>
+        </w:r>
+        <w:r>
+          <w:rPr>
+            <w:webHidden/>
+          </w:rPr>
+          <w:fldChar w:fldCharType="begin"/>
+        </w:r>
+        <w:r>
+          <w:rPr>
+            <w:webHidden/>
+          </w:rPr>
+          <w:instrText xml:space="preserve"> PAGEREF _Toc132735330 \h </w:instrText>
+        </w:r>
+        <w:r>
+          <w:rPr>
+            <w:webHidden/>
+          </w:rPr>
+        </w:r>
+        <w:r>
+          <w:rPr>
+            <w:webHidden/>
+          </w:rPr>
+          <w:fldChar w:fldCharType="separate"/>
+        </w:r>
+        <w:r>
+          <w:rPr>
+            <w:webHidden/>
+          </w:rPr>
+          <w:t>16</w:t>
         </w:r>
         <w:r>
           <w:rPr>
@@ -959,7 +1445,7 @@
         </w:numPr>
         <w:ind w:left="1066" w:hanging="357"/>
       </w:pPr>
-      <w:bookmarkStart w:id="0" w:name="_Toc132717156"/>
+      <w:bookmarkStart w:id="0" w:name="_Toc132735310"/>
       <w:r>
         <w:rPr>
           <w:lang w:val="ru-RU"/>
@@ -976,7 +1462,7 @@
           <w:lang w:val="ru-RU"/>
         </w:rPr>
       </w:pPr>
-      <w:bookmarkStart w:id="1" w:name="_Toc132717157"/>
+      <w:bookmarkStart w:id="1" w:name="_Toc132735311"/>
       <w:r>
         <w:rPr>
           <w:lang w:val="ru-RU"/>
@@ -984,6 +1470,27 @@
         <w:t>Анализ существующих аналогов</w:t>
       </w:r>
       <w:bookmarkEnd w:id="1"/>
+    </w:p>
+    <w:p>
+      <w:pPr>
+        <w:pStyle w:val="3"/>
+      </w:pPr>
+      <w:bookmarkStart w:id="2" w:name="_Toc132549279"/>
+      <w:bookmarkStart w:id="3" w:name="_Toc132735312"/>
+      <w:r>
+        <w:rPr>
+          <w:lang w:val="ru-RU"/>
+        </w:rPr>
+        <w:t xml:space="preserve">Программное средство </w:t>
+      </w:r>
+      <w:bookmarkEnd w:id="2"/>
+      <w:r>
+        <w:rPr>
+          <w:lang w:val="en-US"/>
+        </w:rPr>
+        <w:t>Structurizer</w:t>
+      </w:r>
+      <w:bookmarkEnd w:id="3"/>
     </w:p>
     <w:p>
       <w:pPr>
@@ -1218,8 +1725,9 @@
           <w:noProof/>
           <w:lang w:eastAsia="ru-RU"/>
         </w:rPr>
+        <w:lastRenderedPageBreak/>
         <w:drawing>
-          <wp:inline distT="0" distB="0" distL="0" distR="0" wp14:anchorId="05E0E633" wp14:editId="1FEBF42B">
+          <wp:inline distT="0" distB="0" distL="0" distR="0" wp14:anchorId="05E0E633" wp14:editId="33055673">
             <wp:extent cx="5629615" cy="2860243"/>
             <wp:effectExtent l="0" t="0" r="0" b="0"/>
             <wp:docPr id="1" name="Рисунок 1"/>
@@ -1242,7 +1750,7 @@
                   <pic:spPr>
                     <a:xfrm>
                       <a:off x="0" y="0"/>
-                      <a:ext cx="5689548" cy="2890693"/>
+                      <a:ext cx="5629615" cy="2860243"/>
                     </a:xfrm>
                     <a:prstGeom prst="rect">
                       <a:avLst/>
@@ -1340,106 +1848,125 @@
         <w:pStyle w:val="a2"/>
       </w:pPr>
       <w:r>
+        <w:t>Structurizer –</w:t>
+      </w:r>
+      <w:r>
+        <w:t xml:space="preserve"> это простой и удобный инструмент для создания схем Насси-Шнейдермана. Программа имеет достаточно широкий набор функций для решения задач данного типа, и при этом является бесплатной и простой в использовании. Однако, несмотря на эти достоинства, программа иногда может работать нестабильно, что может привести к неудобствам при работе с ней.</w:t>
+      </w:r>
+    </w:p>
+    <w:p>
+      <w:pPr>
+        <w:pStyle w:val="3"/>
+      </w:pPr>
+      <w:bookmarkStart w:id="4" w:name="_Toc132735313"/>
+      <w:r>
+        <w:rPr>
+          <w:lang w:val="ru-RU"/>
+        </w:rPr>
+        <w:t xml:space="preserve">Программное средство </w:t>
+      </w:r>
+      <w:r>
+        <w:t>Edrawmax</w:t>
+      </w:r>
+      <w:bookmarkEnd w:id="4"/>
+    </w:p>
+    <w:p>
+      <w:pPr>
+        <w:pStyle w:val="a2"/>
+      </w:pPr>
+      <w:r>
+        <w:rPr>
+          <w:b/>
+        </w:rPr>
+        <w:t>Edrawmax</w:t>
+      </w:r>
+      <w:r>
+        <w:t xml:space="preserve"> – это мощный графический редактор, который предоставляет пользователю возможность создавать широкий спектр диаграмм и схем, включая схемы Насси-Шнейдермана. Редактор создан компанией Edrawsoft и имеет ряд функций, которые делают его популярным среди пользователей, занимающихся программированием и проектированием.</w:t>
+      </w:r>
+    </w:p>
+    <w:p>
+      <w:pPr>
+        <w:pStyle w:val="a2"/>
+      </w:pPr>
+      <w:r>
+        <w:t>Основные функции Edrawmax:</w:t>
+      </w:r>
+    </w:p>
+    <w:p>
+      <w:pPr>
+        <w:pStyle w:val="a"/>
+      </w:pPr>
+      <w:r>
+        <w:t>создание блоков и условных переходов, а также циклов;</w:t>
+      </w:r>
+    </w:p>
+    <w:p>
+      <w:pPr>
+        <w:pStyle w:val="a"/>
+      </w:pPr>
+      <w:r>
+        <w:t>поддержка различных типов соединений и рисунков;</w:t>
+      </w:r>
+    </w:p>
+    <w:p>
+      <w:pPr>
+        <w:pStyle w:val="a"/>
+      </w:pPr>
+      <w:r>
+        <w:t>возможность редактирования цвета, размера, формы и других свойств элементов диаграммы;</w:t>
+      </w:r>
+    </w:p>
+    <w:p>
+      <w:pPr>
+        <w:pStyle w:val="a"/>
+      </w:pPr>
+      <w:r>
+        <w:t>поддержка импорта и экспорта диаграмм в различных форматах, включая PNG, GIF, JPEG, SVG, PDF и другие;</w:t>
+      </w:r>
+    </w:p>
+    <w:p>
+      <w:pPr>
+        <w:pStyle w:val="a"/>
+      </w:pPr>
+      <w:r>
+        <w:t>возможность использования дополнительных символов, шаблонов и шрифтов;</w:t>
+      </w:r>
+    </w:p>
+    <w:p>
+      <w:pPr>
+        <w:pStyle w:val="a"/>
+      </w:pPr>
+      <w:r>
+        <w:t>встроенный набор готовых шаблонов и элементов для быстрого создания диаграмм.</w:t>
+      </w:r>
+    </w:p>
+    <w:p>
+      <w:pPr>
+        <w:pStyle w:val="a2"/>
+      </w:pPr>
+      <w:r>
+        <w:t>Достоинства Edraw</w:t>
+      </w:r>
+      <w:r>
+        <w:rPr>
+          <w:lang w:val="en-US"/>
+        </w:rPr>
+        <w:t>M</w:t>
+      </w:r>
+      <w:r>
+        <w:t>ax:</w:t>
+      </w:r>
+    </w:p>
+    <w:p>
+      <w:pPr>
+        <w:pStyle w:val="a"/>
+      </w:pPr>
+      <w:r>
+        <w:t xml:space="preserve">мощный и многофункциональный редактор, позволяющий создавать </w:t>
+      </w:r>
+      <w:r>
         <w:lastRenderedPageBreak/>
-        <w:t>Structurizer –</w:t>
-      </w:r>
-      <w:r>
-        <w:t xml:space="preserve"> это простой и удобный инструмент для создания схем Насси-Шнейдермана. Программа имеет достаточно широкий набор функций для решения задач данного типа, и при этом является бесплатной и простой в использовании. Однако, несмотря на эти достоинства, программа иногда может работать нестабильно, что может привести к неудобствам при работе с ней.</w:t>
-      </w:r>
-    </w:p>
-    <w:p>
-      <w:pPr>
-        <w:pStyle w:val="a2"/>
-      </w:pPr>
-      <w:r>
-        <w:rPr>
-          <w:b/>
-        </w:rPr>
-        <w:t>Edrawmax</w:t>
-      </w:r>
-      <w:r>
-        <w:t xml:space="preserve"> – это мощный графический редактор, который предоставляет пользователю возможность создавать широкий спектр диаграмм и схем, включая схемы Насси-Шнейдермана. Редактор создан компанией Edrawsoft и имеет ряд функций, которые делают его популярным среди пользователей, занимающихся программированием и проектированием.</w:t>
-      </w:r>
-    </w:p>
-    <w:p>
-      <w:pPr>
-        <w:pStyle w:val="a2"/>
-      </w:pPr>
-      <w:r>
-        <w:t>Основные функции Edrawmax:</w:t>
-      </w:r>
-    </w:p>
-    <w:p>
-      <w:pPr>
-        <w:pStyle w:val="a"/>
-      </w:pPr>
-      <w:r>
-        <w:t>создание блоков и условных переходов, а также циклов;</w:t>
-      </w:r>
-    </w:p>
-    <w:p>
-      <w:pPr>
-        <w:pStyle w:val="a"/>
-      </w:pPr>
-      <w:r>
-        <w:t>поддержка различных типов соединений и рисунков;</w:t>
-      </w:r>
-    </w:p>
-    <w:p>
-      <w:pPr>
-        <w:pStyle w:val="a"/>
-      </w:pPr>
-      <w:r>
-        <w:t>возможность редактирования цвета, размера, формы и других свойств элементов диаграммы;</w:t>
-      </w:r>
-    </w:p>
-    <w:p>
-      <w:pPr>
-        <w:pStyle w:val="a"/>
-      </w:pPr>
-      <w:r>
-        <w:t>поддержка импорта и экспорта диаграмм в различных форматах, включая PNG, GIF, JPEG, SVG, PDF и другие;</w:t>
-      </w:r>
-    </w:p>
-    <w:p>
-      <w:pPr>
-        <w:pStyle w:val="a"/>
-      </w:pPr>
-      <w:r>
-        <w:t>возможность использования дополнительных символов, шаблонов и шрифтов;</w:t>
-      </w:r>
-    </w:p>
-    <w:p>
-      <w:pPr>
-        <w:pStyle w:val="a"/>
-      </w:pPr>
-      <w:r>
-        <w:t>встроенный набор готовых шаблонов и элементов для быстрого создания диаграмм.</w:t>
-      </w:r>
-    </w:p>
-    <w:p>
-      <w:pPr>
-        <w:pStyle w:val="a2"/>
-      </w:pPr>
-      <w:r>
-        <w:t>Достоинства Edraw</w:t>
-      </w:r>
-      <w:r>
-        <w:rPr>
-          <w:lang w:val="en-US"/>
-        </w:rPr>
-        <w:t>M</w:t>
-      </w:r>
-      <w:r>
-        <w:t>ax:</w:t>
-      </w:r>
-    </w:p>
-    <w:p>
-      <w:pPr>
-        <w:pStyle w:val="a"/>
-      </w:pPr>
-      <w:r>
-        <w:t>мощный и многофункциональный редактор, позволяющий создавать широкий спектр диаграмм;</w:t>
+        <w:t>широкий спектр диаграмм;</w:t>
       </w:r>
     </w:p>
     <w:p>
@@ -1532,7 +2059,6 @@
           <w:noProof/>
           <w:lang w:eastAsia="ru-RU"/>
         </w:rPr>
-        <w:lastRenderedPageBreak/>
         <w:drawing>
           <wp:inline distT="0" distB="0" distL="0" distR="0" wp14:anchorId="3A02CD98" wp14:editId="18960DFF">
             <wp:extent cx="5578468" cy="3021496"/>
@@ -1647,6 +2173,28 @@
       <w:pPr>
         <w:pStyle w:val="a2"/>
       </w:pPr>
+    </w:p>
+    <w:p>
+      <w:pPr>
+        <w:pStyle w:val="3"/>
+      </w:pPr>
+      <w:bookmarkStart w:id="5" w:name="_Toc132735314"/>
+      <w:r>
+        <w:rPr>
+          <w:lang w:val="ru-RU"/>
+        </w:rPr>
+        <w:lastRenderedPageBreak/>
+        <w:t xml:space="preserve">Программное средство </w:t>
+      </w:r>
+      <w:r>
+        <w:t>Smartdraw</w:t>
+      </w:r>
+      <w:bookmarkEnd w:id="5"/>
+    </w:p>
+    <w:p>
+      <w:pPr>
+        <w:pStyle w:val="a2"/>
+      </w:pPr>
       <w:r>
         <w:rPr>
           <w:b/>
@@ -1759,7 +2307,6 @@
         <w:pStyle w:val="a"/>
       </w:pPr>
       <w:r>
-        <w:lastRenderedPageBreak/>
         <w:t>легкий интерфейс, понятный даже для новичков;</w:t>
       </w:r>
     </w:p>
@@ -1843,6 +2390,7 @@
           <w:noProof/>
           <w:lang w:eastAsia="ru-RU"/>
         </w:rPr>
+        <w:lastRenderedPageBreak/>
         <w:drawing>
           <wp:inline distT="0" distB="0" distL="0" distR="0" wp14:anchorId="4FA3B7F1" wp14:editId="56D47D41">
             <wp:extent cx="5684020" cy="2846567"/>
@@ -1970,207 +2518,289 @@
     </w:p>
     <w:p>
       <w:pPr>
+        <w:pStyle w:val="2"/>
+      </w:pPr>
+      <w:bookmarkStart w:id="6" w:name="_Toc132735315"/>
+      <w:r>
+        <w:t>Анализ средств разработки программного средства</w:t>
+      </w:r>
+      <w:bookmarkEnd w:id="6"/>
+    </w:p>
+    <w:p>
+      <w:pPr>
+        <w:pStyle w:val="3"/>
+      </w:pPr>
+      <w:bookmarkStart w:id="7" w:name="_Toc132735316"/>
+      <w:r>
+        <w:rPr>
+          <w:lang w:val="ru-RU"/>
+        </w:rPr>
+        <w:t>Работа со с</w:t>
+      </w:r>
+      <w:r>
+        <w:t>тек</w:t>
+      </w:r>
+      <w:bookmarkEnd w:id="7"/>
+      <w:r>
+        <w:rPr>
+          <w:lang w:val="ru-RU"/>
+        </w:rPr>
+        <w:t>ом</w:t>
+      </w:r>
+    </w:p>
+    <w:p>
+      <w:pPr>
         <w:pStyle w:val="a2"/>
-        <w:rPr>
-          <w:lang w:eastAsia="ru-RU"/>
-        </w:rPr>
-      </w:pPr>
+      </w:pPr>
+      <w:r>
+        <w:t>Стек –</w:t>
+      </w:r>
+      <w:r>
+        <w:t xml:space="preserve"> это структура данных, которая работает по принципу </w:t>
+      </w:r>
+      <w:r>
+        <w:t>«</w:t>
+      </w:r>
+      <w:r>
+        <w:t xml:space="preserve">последним пришел, первым </w:t>
+      </w:r>
+      <w:r>
+        <w:t>ушел</w:t>
+      </w:r>
+      <w:r>
+        <w:t>»</w:t>
+      </w:r>
+      <w:r>
+        <w:t>. В стек можно добавлять элемент</w:t>
+      </w:r>
+      <w:r>
+        <w:t>ы только на вершину, а удалять –</w:t>
+      </w:r>
+      <w:r>
+        <w:t xml:space="preserve"> только верхний элемент. Стек используется в программировании для р</w:t>
+      </w:r>
+      <w:r>
+        <w:t>еализации операции отката</w:t>
+      </w:r>
+      <w:r>
+        <w:t xml:space="preserve">, когда нужно отменить последнее действие. Для этого в программе можно использовать стек для хранения истории действий пользователя. Каждое действие представляется как элемент стека, и при нажатии на кнопку </w:t>
+      </w:r>
+      <w:r>
+        <w:t>«</w:t>
+      </w:r>
+      <w:r>
+        <w:t>Отменить</w:t>
+      </w:r>
+      <w:r>
+        <w:t>»</w:t>
+      </w:r>
+      <w:r>
+        <w:t xml:space="preserve"> из стека извлекается последнее действие и выполняется обратное действие, чтобы отменить его эффект. Таким образом, стек позволяет эффективно реализовывать операцию отмены действий в программе.</w:t>
+      </w:r>
     </w:p>
     <w:p>
       <w:pPr>
         <w:pStyle w:val="a2"/>
-        <w:rPr>
-          <w:lang w:eastAsia="ru-RU"/>
-        </w:rPr>
-      </w:pPr>
+      </w:pPr>
+      <w:r>
+        <w:t>В программном средстве для построения схем по методу Насси-Шнейдермана используется стек для поддержки отмены (undo) и повтора (redo) действий пользователя при создании и редактировании схемы. Каждый раз, когда пользователь выполняет какое-либо действие, такое как добавление блока или изменение связей между блоками, состояние схемы сохраняется в стеке. Если пользователь захочет отменить последнее действие, программа извлечет состояние схемы из стека и вернет ее в предыдущее состояние.</w:t>
+      </w:r>
     </w:p>
     <w:p>
       <w:pPr>
         <w:pStyle w:val="a2"/>
-        <w:rPr>
-          <w:lang w:eastAsia="ru-RU"/>
-        </w:rPr>
-      </w:pPr>
+      </w:pPr>
+      <w:r>
+        <w:lastRenderedPageBreak/>
+        <w:t>Кроме того, стек используется для создания новых условий в блоке case. При создании нового условия в блоке case, программа помещает его в вершину стека. Если пользователь захочет удалить условие, программа просто извлечет его из стека.</w:t>
+      </w:r>
     </w:p>
     <w:p>
       <w:pPr>
         <w:pStyle w:val="a2"/>
-        <w:rPr>
-          <w:lang w:eastAsia="ru-RU"/>
-        </w:rPr>
-      </w:pPr>
+      </w:pPr>
+      <w:r>
+        <w:t>Для реализации стека в программе используется список, который позволяет легко добавлять новые элементы и удалять уже существующие.</w:t>
+      </w:r>
+    </w:p>
+    <w:p>
+      <w:pPr>
+        <w:pStyle w:val="3"/>
+      </w:pPr>
+      <w:bookmarkStart w:id="8" w:name="_Toc132735317"/>
+      <w:r>
+        <w:rPr>
+          <w:lang w:val="ru-RU"/>
+        </w:rPr>
+        <w:t xml:space="preserve">Работа с </w:t>
+      </w:r>
+      <w:r>
+        <w:rPr>
+          <w:lang w:val="en-US"/>
+        </w:rPr>
+        <w:t>N-</w:t>
+      </w:r>
+      <w:r>
+        <w:rPr>
+          <w:lang w:val="ru-RU"/>
+        </w:rPr>
+        <w:t>арным</w:t>
+      </w:r>
+      <w:r>
+        <w:rPr>
+          <w:lang w:val="ru-RU"/>
+        </w:rPr>
+        <w:t xml:space="preserve"> дерево</w:t>
+      </w:r>
+      <w:bookmarkEnd w:id="8"/>
+      <w:r>
+        <w:rPr>
+          <w:lang w:val="ru-RU"/>
+        </w:rPr>
+        <w:t>м</w:t>
+      </w:r>
     </w:p>
     <w:p>
       <w:pPr>
         <w:pStyle w:val="a2"/>
-        <w:rPr>
-          <w:lang w:eastAsia="ru-RU"/>
-        </w:rPr>
-      </w:pPr>
+      </w:pPr>
+      <w:r>
+        <w:t>N-арное дерево – это структура данных, которая представляет собой дерево, в котором каждый узел может иметь несколько дочерних узлов. Каждый узел в n-арном дереве содержит данные и ссылки на его дочерние узлы.</w:t>
+      </w:r>
     </w:p>
     <w:p>
       <w:pPr>
         <w:pStyle w:val="a2"/>
-        <w:rPr>
-          <w:lang w:eastAsia="ru-RU"/>
-        </w:rPr>
-      </w:pPr>
+      </w:pPr>
+      <w:r>
+        <w:t>В отличие от двоичных деревьев, где каждый узел имеет не более двух дочерних узлов, в n-арном дереве каждый узел может иметь до n дочерних узлов. N-арное дерево может быть использовано для представления иерархических структур, таких как файловая система или структура сайта.</w:t>
+      </w:r>
     </w:p>
     <w:p>
       <w:pPr>
         <w:pStyle w:val="a2"/>
-        <w:rPr>
-          <w:lang w:eastAsia="ru-RU"/>
-        </w:rPr>
-      </w:pPr>
+      </w:pPr>
+      <w:r>
+        <w:t>Каждый узел в n-арном дереве имеет родительский узел, за исключением корневого узла, который не имеет родительского узла. Узлы, у которых нет дочерних узлов, называются листьями.</w:t>
+      </w:r>
     </w:p>
     <w:p>
       <w:pPr>
         <w:pStyle w:val="a2"/>
-        <w:rPr>
-          <w:lang w:eastAsia="ru-RU"/>
-        </w:rPr>
-      </w:pPr>
+      </w:pPr>
+      <w:r>
+        <w:t>Одним из преимуществ n-арного дерева является возможность эффективной вставки и удаления узлов в любом месте дерева. Однако, n-арное дерево может иметь более высокую памятьовую стоимость, чем двоичное дерево, так как каждый узел должен хранить ссылки на несколько дочерних узлов.</w:t>
+      </w:r>
     </w:p>
     <w:p>
       <w:pPr>
         <w:pStyle w:val="a2"/>
-        <w:rPr>
-          <w:lang w:eastAsia="ru-RU"/>
-        </w:rPr>
-      </w:pPr>
+      </w:pPr>
+      <w:r>
+        <w:t>В программе построения схем Насси-Шнейдермана используется дерево для представления структуры схемы. Каждый узел в дереве представляет блок схемы, такой как условный оператор, цикл или оператор присваивания. Каждый узел также содержит информацию о своих дочерних узлах.</w:t>
+      </w:r>
     </w:p>
     <w:p>
       <w:pPr>
         <w:pStyle w:val="a2"/>
-        <w:rPr>
-          <w:lang w:eastAsia="ru-RU"/>
-        </w:rPr>
-      </w:pPr>
+      </w:pPr>
+      <w:r>
+        <w:t>Например, условный оператор может иметь два дочерних узла: один для блока кода, который выполняется, если условие истинно, и другой для блока кода, который выполняется, если условие ложно. Цикл может иметь только один дочерний узел, который представляет тело цикла.</w:t>
+      </w:r>
     </w:p>
     <w:p>
       <w:pPr>
         <w:pStyle w:val="a2"/>
-        <w:rPr>
-          <w:lang w:eastAsia="ru-RU"/>
-        </w:rPr>
-      </w:pPr>
-    </w:p>
-    <w:p>
-      <w:pPr>
-        <w:pStyle w:val="2"/>
-      </w:pPr>
-      <w:bookmarkStart w:id="2" w:name="_Toc132717158"/>
+      </w:pPr>
+      <w:r>
+        <w:t>При построении схемы Насси-Шнейдермана программа использует дерево для отображения структуры схемы и для определения последовательности выполнения операторов. Дерево также используется для упрощения построения схемы и валидации ее структуры, что помогает избежать ошибок и упрощает процесс отладки.</w:t>
+      </w:r>
+    </w:p>
+    <w:p>
+      <w:pPr>
+        <w:pStyle w:val="a2"/>
+      </w:pPr>
+      <w:r>
+        <w:t>Кроме того, в программе также может использоваться дерево для оптимизации процесса построения схемы, так как это позволяет ускорить поиск и доступ к определенным узлам в дереве.</w:t>
+      </w:r>
+    </w:p>
+    <w:p>
+      <w:pPr>
+        <w:pStyle w:val="3"/>
+      </w:pPr>
+      <w:bookmarkStart w:id="9" w:name="_Toc132735318"/>
+      <w:r>
+        <w:rPr>
+          <w:lang w:val="ru-RU"/>
+        </w:rPr>
+        <w:t>Работа с ф</w:t>
+      </w:r>
+      <w:r>
+        <w:t>айл</w:t>
+      </w:r>
+      <w:bookmarkEnd w:id="9"/>
+      <w:r>
+        <w:rPr>
+          <w:lang w:val="ru-RU"/>
+        </w:rPr>
+        <w:t>ами</w:t>
+      </w:r>
+    </w:p>
+    <w:p>
+      <w:pPr>
+        <w:pStyle w:val="a2"/>
+      </w:pPr>
+      <w:r>
+        <w:t xml:space="preserve">Файлы могут быть разделены на две основные категории: логические и </w:t>
+      </w:r>
       <w:r>
         <w:lastRenderedPageBreak/>
-        <w:t>Анализ средств разработки программного средства</w:t>
-      </w:r>
-      <w:bookmarkEnd w:id="2"/>
-    </w:p>
-    <w:p>
-      <w:pPr>
-        <w:pStyle w:val="aff3"/>
-      </w:pPr>
-      <w:r>
-        <w:t>Для создания программного средства будут использоваться следующие структуры данных:</w:t>
-      </w:r>
-    </w:p>
-    <w:p>
-      <w:pPr>
-        <w:pStyle w:val="a"/>
-      </w:pPr>
-      <w:bookmarkStart w:id="3" w:name="_GoBack"/>
-      <w:bookmarkEnd w:id="3"/>
-      <w:r>
-        <w:t>стек</w:t>
-      </w:r>
-      <w:r>
-        <w:rPr>
-          <w:lang w:val="en-US"/>
-        </w:rPr>
-        <w:t>;</w:t>
-      </w:r>
-    </w:p>
-    <w:p>
-      <w:pPr>
-        <w:pStyle w:val="a"/>
-      </w:pPr>
-      <w:r>
-        <w:rPr>
-          <w:lang w:val="en-US"/>
-        </w:rPr>
-        <w:t>N-</w:t>
-      </w:r>
-      <w:r>
-        <w:t>арное дерево</w:t>
-      </w:r>
-      <w:r>
-        <w:rPr>
-          <w:lang w:val="en-US"/>
-        </w:rPr>
-        <w:t>;</w:t>
-      </w:r>
-    </w:p>
-    <w:p>
-      <w:pPr>
-        <w:pStyle w:val="a"/>
-      </w:pPr>
-      <w:r>
-        <w:t>файл</w:t>
-      </w:r>
-      <w:r>
-        <w:rPr>
-          <w:lang w:val="en-US"/>
-        </w:rPr>
+        <w:t>физ</w:t>
+      </w:r>
+      <w:r>
+        <w:t>ические файлы. Логический файл –</w:t>
+      </w:r>
+      <w:r>
+        <w:t xml:space="preserve"> это файл, который представляет собой логически связанные данные, имеющие определенную структуру. Он может содержать различные типы данных, такие как текстовые документы, изображения, аудио- и видеофайлы, базы данных и другие. Логический файл определяет формат, структуру и ограничения для данных, которые он содержит. Физический файл, с другой стороны, это непосредственно файл, хранящийся на жестком диске или другом устройстве хранения информации. Физический файл содержит набор битов, которые могут быть интерпретированы как данные, которые он представляет.</w:t>
+      </w:r>
+    </w:p>
+    <w:p>
+      <w:pPr>
+        <w:pStyle w:val="a2"/>
+      </w:pPr>
+      <w:r>
+        <w:t>Логические и физические файлы тесно связаны друг с другом. Логический файл описывает формат и структуру данных, которые он содержит, а физический файл представляет собой место хранения этих данных на устройстве. Когда данные записываются в логический файл, они сохраняются в соответствующем физическом файле, который затем может быть прочитан для получения этих данных. При чтении данных из логического файла, система оперирует на физическом файле, считывая данные из определенного участка жесткого диска, и затем интерпретирует их в соответствии с форматом логического файла.</w:t>
+      </w:r>
+    </w:p>
+    <w:p>
+      <w:pPr>
+        <w:pStyle w:val="a2"/>
+      </w:pPr>
+      <w:r>
+        <w:t>Существует три типа файлов: типизированные файлы, текстовые файлы и не типизированные файлы. Типизированные файлы связываются с файловыми</w:t>
+      </w:r>
+      <w:r>
+        <w:t xml:space="preserve"> переменными, объявленными как «file of &lt;Тип&gt;»</w:t>
+      </w:r>
+      <w:r>
+        <w:t xml:space="preserve">. Файл считается состоящим из элементов, каждый из которых имеет тип &lt;Тип&gt;. Не типизированные файлы могут быть связаны только с файловыми переменными, которые были объявлены как </w:t>
+      </w:r>
+      <w:r>
+        <w:t>«file»</w:t>
+      </w:r>
+      <w:r>
         <w:t>.</w:t>
       </w:r>
-    </w:p>
-    <w:p>
-      <w:pPr>
-        <w:pStyle w:val="3"/>
-      </w:pPr>
-      <w:bookmarkStart w:id="4" w:name="_Toc132717161"/>
-      <w:r>
-        <w:t>Стек</w:t>
-      </w:r>
-      <w:bookmarkEnd w:id="4"/>
+      <w:r>
+        <w:t xml:space="preserve"> Файл считается состоящим из элементов, размер которых определяется при открытии файла. Текстовый файл представляет собой последовательность символов, которая может быть разделена на строки. Строки могут быть различной длины (в том числе пустые). В конце каждой строки помещается специальный управляющий символ: возврат каретки (#13 или М международное обозначение CR) и перехода новую строку (#10 или международное обозначение LF). С наличием этого маркера связана логическая функция Eoln (End of line). Эта функция возвращает значение True, если текущая позиция в файле находится в конце строки (т.е. перед символом перехода на новую строку). Текстовые файлы могут быть открыты в одном из двух режимов: для чтения или для записи. Когда файл открывается для чтения, указатель позиции устанавливается на начало файла. Когда файл открывается для записи, содержимое файла удаляется, а указатель позиции устанавливается на начало файла.</w:t>
+      </w:r>
     </w:p>
     <w:p>
       <w:pPr>
         <w:pStyle w:val="a2"/>
       </w:pPr>
       <w:r>
-        <w:t>Стек –</w:t>
-      </w:r>
-      <w:r>
-        <w:t xml:space="preserve"> это структура данных, которая работает по принципу </w:t>
-      </w:r>
-      <w:r>
-        <w:t>«</w:t>
-      </w:r>
-      <w:r>
-        <w:t xml:space="preserve">последним пришел, первым </w:t>
-      </w:r>
-      <w:r>
-        <w:t>ушел</w:t>
-      </w:r>
-      <w:r>
-        <w:t>»</w:t>
-      </w:r>
-      <w:r>
-        <w:t>. В стек можно добавлять элемент</w:t>
-      </w:r>
-      <w:r>
-        <w:t>ы только на вершину, а удалять –</w:t>
-      </w:r>
-      <w:r>
-        <w:t xml:space="preserve"> только верхний элемент. Стек используется в программировании для р</w:t>
-      </w:r>
-      <w:r>
-        <w:t>еализации операции отката</w:t>
-      </w:r>
-      <w:r>
-        <w:t>, когда нужно отменить последнее действие. Для этого в программе можно использовать стек для хранения истории действий пользователя. Каждое действие представляется как элемент стека, и при нажатии на кнопку "Отменить" из стека извлекается последнее действие и выполняется обратное действие, чтобы отменить его эффект. Таким образом, стек позволяет эффективно реализовывать операцию отмены действий в программе.</w:t>
+        <w:t>Кроме того, текстовые файлы могут быть открыты в режиме добавления, который позволяет добавлять данные в конец файла без удаления его содержимого. Файл, открытый в режиме добавления, всегда открывается для записи, но указатель позиции устанавливается на конец файла.</w:t>
       </w:r>
     </w:p>
     <w:p>
@@ -2178,7 +2808,11 @@
         <w:pStyle w:val="a2"/>
       </w:pPr>
       <w:r>
-        <w:t>В программном средстве для построения схем по методу Насси-Шнейдермана используется стек для поддержки отмены (undo) и повтора (redo) действий пользователя при создании и редактировании схемы. Каждый раз, когда пользователь выполняет какое-либо действие, такое как добавление блока или изменение связей между блоками, состояние схемы сохраняется в стеке. Если пользователь захочет отменить последнее действие, программа извлечет состояние схемы из стека и вернет ее в предыдущее состояние.</w:t>
+        <w:t xml:space="preserve">Важно отметить, что для работы с файлами в программировании нужно уметь открывать и закрывать файлы, читать и записывать данные в файлы, а также обрабатывать ошибки, связанные с файлами, такие как отсутствие </w:t>
+      </w:r>
+      <w:r>
+        <w:lastRenderedPageBreak/>
+        <w:t>файла или ошибка доступа. Также нужно следить за использованием ресурсов компьютера при работе с файлами, чтобы избежать проблем с памятью или производительностью.</w:t>
       </w:r>
     </w:p>
     <w:p>
@@ -2186,7 +2820,10 @@
         <w:pStyle w:val="a2"/>
       </w:pPr>
       <w:r>
-        <w:t>Кроме того, стек используется для создания новых условий в блоке case. При создании нового условия в блоке case, программа помещает его в вершину стека. Если пользователь захочет удалить условие, программа просто извлечет его из стека.</w:t>
+        <w:t>М</w:t>
+      </w:r>
+      <w:r>
+        <w:t>ожно сделать вывод о том, что файлы являются важными элементами программирования, которые позволяют хранить и загружать данные в различных форматах. Функции чтения и записи данных в файлы, а также функции управления файлами позволяют программистам создавать приложения, которые сохраняют пользовательские настройки и данные, что делает их более удобными и гибкими в использовании. Типизированные файлы позволяют сохранять данные в определенном формате, что упрощает работу с ними в дальнейшем. Кроме того, использование файлов позволяет пользователям сохранять свою работу и продолжать работать с ней в будущем, что является важным элементом при создании любых приложений.</w:t>
       </w:r>
     </w:p>
     <w:p>
@@ -2194,174 +2831,7 @@
         <w:pStyle w:val="a2"/>
       </w:pPr>
       <w:r>
-        <w:t>Для реализации стека в программе используется список, который позволяет легко добавлять новые элементы и удалять уже существующие.</w:t>
-      </w:r>
-    </w:p>
-    <w:p>
-      <w:pPr>
-        <w:pStyle w:val="3"/>
-      </w:pPr>
-      <w:bookmarkStart w:id="5" w:name="_Toc132717162"/>
-      <w:r>
-        <w:rPr>
-          <w:lang w:val="en-US"/>
-        </w:rPr>
-        <w:t>N-</w:t>
-      </w:r>
-      <w:r>
-        <w:rPr>
-          <w:lang w:val="ru-RU"/>
-        </w:rPr>
-        <w:t>арное дерево</w:t>
-      </w:r>
-      <w:bookmarkEnd w:id="5"/>
-    </w:p>
-    <w:p>
-      <w:pPr>
-        <w:pStyle w:val="a2"/>
-      </w:pPr>
-      <w:r>
-        <w:t>N-арное дерево – это структура данных, которая представляет собой дерево, в котором каждый узел может иметь несколько дочерних узлов. Каждый узел в n-арном дереве содержит данные и ссылки на его дочерние узлы.</w:t>
-      </w:r>
-    </w:p>
-    <w:p>
-      <w:pPr>
-        <w:pStyle w:val="a2"/>
-      </w:pPr>
-      <w:r>
-        <w:t>В отличие от двоичных деревьев, где каждый узел имеет не более двух дочерних узлов, в n-арном дереве каждый узел может иметь до n дочерних узлов. N-арное дерево может быть использовано для представления иерархических структур, таких как файловая система или структура сайта.</w:t>
-      </w:r>
-    </w:p>
-    <w:p>
-      <w:pPr>
-        <w:pStyle w:val="a2"/>
-      </w:pPr>
-      <w:r>
-        <w:lastRenderedPageBreak/>
-        <w:t>Каждый узел в n-арном дереве имеет родительский узел, за исключением корневого узла, который не имеет родительского узла. Узлы, у которых нет дочерних узлов, называются листьями.</w:t>
-      </w:r>
-    </w:p>
-    <w:p>
-      <w:pPr>
-        <w:pStyle w:val="a2"/>
-      </w:pPr>
-      <w:r>
-        <w:t>Одним из преимуществ n-арного дерева является возможность эффективной вставки и удаления узлов в любом месте дерева. Однако, n-арное дерево может иметь более высокую памятьовую стоимость, чем двоичное дерево, так как каждый узел должен хранить ссылки на несколько дочерних узлов.</w:t>
-      </w:r>
-    </w:p>
-    <w:p>
-      <w:pPr>
-        <w:pStyle w:val="a2"/>
-      </w:pPr>
-      <w:r>
-        <w:t>В программе построения схем Насси-Шнейдермана используется дерево для представления структуры схемы. Каждый узел в дереве представляет блок схемы, такой как условный оператор, цикл или оператор присваивания. Каждый узел также содержит информацию о своих дочерних узлах.</w:t>
-      </w:r>
-    </w:p>
-    <w:p>
-      <w:pPr>
-        <w:pStyle w:val="a2"/>
-      </w:pPr>
-      <w:r>
-        <w:t>Например, условный оператор может иметь два дочерних узла: один для блока кода, который выполняется, если условие истинно, и другой для блока кода, который выполняется, если условие ложно. Цикл может иметь только один дочерний узел, который представляет тело цикла.</w:t>
-      </w:r>
-    </w:p>
-    <w:p>
-      <w:pPr>
-        <w:pStyle w:val="a2"/>
-      </w:pPr>
-      <w:r>
-        <w:t>При построении схемы Насси-Шнейдермана программа использует дерево для отображения структуры схемы и для определения последовательности выполнения операторов. Дерево также используется для упрощения построения схемы и валидации ее структуры, что помогает избежать ошибок и упрощает процесс отладки.</w:t>
-      </w:r>
-    </w:p>
-    <w:p>
-      <w:pPr>
-        <w:pStyle w:val="a2"/>
-      </w:pPr>
-      <w:r>
-        <w:t>Кроме того, в программе также может использоваться дерево для оптимизации процесса построения схемы, так как это позволяет ускорить поиск и доступ к определенным узлам в дереве.</w:t>
-      </w:r>
-    </w:p>
-    <w:p>
-      <w:pPr>
-        <w:pStyle w:val="3"/>
-      </w:pPr>
-      <w:bookmarkStart w:id="6" w:name="_Toc132717163"/>
-      <w:r>
-        <w:t>Файл</w:t>
-      </w:r>
-      <w:bookmarkEnd w:id="6"/>
-    </w:p>
-    <w:p>
-      <w:pPr>
-        <w:pStyle w:val="a2"/>
-      </w:pPr>
-      <w:r>
-        <w:t>Файлы могут быть разделены на две основные категории: логические и физ</w:t>
-      </w:r>
-      <w:r>
-        <w:t>ические файлы. Логический файл –</w:t>
-      </w:r>
-      <w:r>
-        <w:t xml:space="preserve"> это файл, который представляет собой логически связанные данные, имеющие определенную структуру. Он может содержать различные типы данных, такие как текстовые документы, изображения, аудио- и видеофайлы, базы данных и другие. Логический файл определяет формат, структуру и ограничения для данных, которые он содержит. Физический файл, с другой стороны, это непосредственно файл, хранящийся на жестком диске или другом устройстве хранения информации. Физический файл содержит набор битов, которые могут быть интерпретированы как данные, которые он представляет.</w:t>
-      </w:r>
-    </w:p>
-    <w:p>
-      <w:pPr>
-        <w:pStyle w:val="a2"/>
-      </w:pPr>
-      <w:r>
-        <w:t>Логические и физические файлы тесно связаны друг с другом. Логический файл описывает формат и структуру данных, которые он содержит, а физический файл представляет собой место хранения этих данных на устройстве. Когда данные записываются в логический файл, они сохраняются в соответствующем физическом файле, который затем может быть прочитан для получения этих данных. При чтении данных из логического файла, система опери</w:t>
-      </w:r>
-      <w:r>
-        <w:lastRenderedPageBreak/>
-        <w:t>рует на физическом файле, считывая данные из определенного участка жесткого диска, и затем интерпретирует их в соответствии с форматом логического файла.</w:t>
-      </w:r>
-    </w:p>
-    <w:p>
-      <w:pPr>
-        <w:pStyle w:val="a2"/>
-      </w:pPr>
-      <w:r>
-        <w:t>Существует три типа файлов: типизированные файлы, текстовые файлы и не типизированные файлы. Типизированные файлы связываются с файловыми переменными, объявленными как "file of &lt;Тип&gt;". Файл считается состоящим из элементов, каждый из которых имеет тип &lt;Тип&gt;. Не типизированные файлы могут быть связаны только с файловыми переменными, которые были объявлены как "file". Файл считается состоящим из элементов, размер которых определяется при открытии файла. Текстовый файл представляет собой последовательность символов, которая может быть разделена на строки. Строки могут быть различной длины (в том числе пустые). В конце каждой строки помещается специальный управляющий символ: возврат каретки (#13 или М международное обозначение CR) и перехода новую строку (#10 или международное обозначение LF). С наличием этого маркера связана логическая функция Eoln (End of line). Эта функция возвращает значение True, если текущая позиция в файле находится в конце строки (т.е. перед символом перехода на новую строку). Текстовые файлы могут быть открыты в одном из двух режимов: для чтения или для записи. Когда файл открывается для чтения, указатель позиции устанавливается на начало файла. Когда файл открывается для записи, содержимое файла удаляется, а указатель позиции устанавливается на начало файла.</w:t>
-      </w:r>
-    </w:p>
-    <w:p>
-      <w:pPr>
-        <w:pStyle w:val="a2"/>
-      </w:pPr>
-      <w:r>
-        <w:t>Кроме того, текстовые файлы могут быть открыты в режиме добавления, который позволяет добавлять данные в конец файла без удаления его содержимого. Файл, открытый в режиме добавления, всегда открывается для записи, но указатель позиции устанавливается на конец файла.</w:t>
-      </w:r>
-    </w:p>
-    <w:p>
-      <w:pPr>
-        <w:pStyle w:val="a2"/>
-      </w:pPr>
-      <w:r>
-        <w:t>Важно отметить, что для работы с файлами в программировании нужно уметь открывать и закрывать файлы, читать и записывать данные в файлы, а также обрабатывать ошибки, связанные с файлами, такие как отсутствие файла или ошибка доступа. Также нужно следить за использованием ресурсов компьютера при работе с файлами, чтобы избежать проблем с памятью или производительностью.</w:t>
-      </w:r>
-    </w:p>
-    <w:p>
-      <w:pPr>
-        <w:pStyle w:val="a2"/>
-      </w:pPr>
-      <w:r>
-        <w:t>М</w:t>
-      </w:r>
-      <w:r>
-        <w:t>ожно сделать вывод о том, что файлы являются важными элементами программирования, которые позволяют хранить и загружать данные в различных форматах. Функции чтения и записи данных в файлы, а также функции управления файлами позволяют программистам создавать приложения, которые сохраняют пользовательские настройки и данные, что делает их более удобными и гибкими в использовании. Типизированные файлы позволяют сохранять данные в определенном формате, что упрощает работу с ними в дальнейшем. Кроме того, использование файлов позволяет пользователям сохранять свою работу и продолжать работать с ней в будущем, что является важным элементом при создании любых приложений.</w:t>
-      </w:r>
-    </w:p>
-    <w:p>
-      <w:pPr>
-        <w:pStyle w:val="a2"/>
-      </w:pPr>
-      <w:r>
-        <w:t xml:space="preserve">В программном средстве построения схем Насси-Шнейдермана используется сохранение в типизированный файл для хранения информации о созданных схемах и настройках проекта, чтобы пользователь мог сохранить свои </w:t>
-      </w:r>
-      <w:r>
-        <w:lastRenderedPageBreak/>
-        <w:t>работы и открыть их позже для дальнейшей работы.</w:t>
+        <w:t>В программном средстве построения схем Насси-Шнейдермана используется сохранение в типизированный файл для хранения информации о созданных схемах и настройках проекта, чтобы пользователь мог сохранить свои работы и открыть их позже для дальнейшей работы.</w:t>
       </w:r>
     </w:p>
     <w:p>
@@ -2625,16 +3095,16 @@
           <w:lang w:val="ru-RU"/>
         </w:rPr>
       </w:pPr>
-      <w:bookmarkStart w:id="7" w:name="_Toc132657043"/>
-      <w:bookmarkStart w:id="8" w:name="_Toc132717164"/>
+      <w:bookmarkStart w:id="10" w:name="_Toc132657043"/>
+      <w:bookmarkStart w:id="11" w:name="_Toc132735319"/>
       <w:r>
         <w:rPr>
           <w:lang w:val="ru-RU"/>
         </w:rPr>
         <w:t>Спецификация функциональных требований</w:t>
       </w:r>
-      <w:bookmarkEnd w:id="7"/>
-      <w:bookmarkEnd w:id="8"/>
+      <w:bookmarkEnd w:id="10"/>
+      <w:bookmarkEnd w:id="11"/>
     </w:p>
     <w:p>
       <w:pPr>
@@ -2660,10 +3130,22 @@
         <w:t xml:space="preserve">Разрабатываемое программное обеспечение обеспечивает создание приложения, которое позволяет пользователю создавать схемы по методу </w:t>
       </w:r>
       <w:r>
-        <w:t xml:space="preserve">Насси-Шнейдермана </w:t>
+        <w:t>Насси-</w:t>
+      </w:r>
+      <w:r>
+        <w:lastRenderedPageBreak/>
+        <w:t xml:space="preserve">Шнейдермана </w:t>
       </w:r>
       <w:r>
         <w:t>и сохранять их в нужном формате. Бизнес-требования представляют собой общее видение, не включающее детализации поведения системы и технических характеристик.</w:t>
+      </w:r>
+    </w:p>
+    <w:p>
+      <w:pPr>
+        <w:pStyle w:val="a2"/>
+      </w:pPr>
+      <w:r>
+        <w:t>Также программное также обеспечение должно иметь интуитивно понятный и простой интерфейс, обеспечивающий удобство работы с ним. Это может быть достигнуто с помощью использования понятных иконок и кнопок, простой навигации, интуитивно понятного меню.</w:t>
       </w:r>
     </w:p>
     <w:p>
@@ -2796,7 +3278,10 @@
               <w:pStyle w:val="aff"/>
             </w:pPr>
             <w:r>
-              <w:t>Создавание схем по методу Насси-Шнейдермана из каталога блоков</w:t>
+              <w:t>Созда</w:t>
+            </w:r>
+            <w:r>
+              <w:t>ние схем по методу Насси-Шнейдермана из каталога блоков</w:t>
             </w:r>
           </w:p>
         </w:tc>
@@ -2849,7 +3334,7 @@
             <w:tcBorders>
               <w:top w:val="single" w:sz="4" w:space="0" w:color="auto"/>
               <w:left w:val="single" w:sz="4" w:space="0" w:color="auto"/>
-              <w:bottom w:val="nil"/>
+              <w:bottom w:val="single" w:sz="4" w:space="0" w:color="auto"/>
               <w:right w:val="single" w:sz="4" w:space="0" w:color="auto"/>
             </w:tcBorders>
           </w:tcPr>
@@ -2868,7 +3353,7 @@
             <w:tcBorders>
               <w:top w:val="single" w:sz="4" w:space="0" w:color="auto"/>
               <w:left w:val="single" w:sz="4" w:space="0" w:color="auto"/>
-              <w:bottom w:val="nil"/>
+              <w:bottom w:val="single" w:sz="4" w:space="0" w:color="auto"/>
               <w:right w:val="single" w:sz="4" w:space="0" w:color="auto"/>
             </w:tcBorders>
           </w:tcPr>
@@ -2882,34 +3367,6 @@
           </w:p>
         </w:tc>
       </w:tr>
-    </w:tbl>
-    <w:p>
-      <w:pPr>
-        <w:pStyle w:val="a2"/>
-        <w:ind w:firstLine="0"/>
-        <w:jc w:val="left"/>
-      </w:pPr>
-      <w:r>
-        <w:t>Продолжение таблицы 1</w:t>
-      </w:r>
-    </w:p>
-    <w:tbl>
-      <w:tblPr>
-        <w:tblW w:w="0" w:type="auto"/>
-        <w:tblBorders>
-          <w:top w:val="single" w:sz="4" w:space="0" w:color="auto"/>
-          <w:left w:val="single" w:sz="4" w:space="0" w:color="auto"/>
-          <w:bottom w:val="single" w:sz="4" w:space="0" w:color="auto"/>
-          <w:right w:val="single" w:sz="4" w:space="0" w:color="auto"/>
-          <w:insideH w:val="single" w:sz="4" w:space="0" w:color="auto"/>
-          <w:insideV w:val="single" w:sz="4" w:space="0" w:color="auto"/>
-        </w:tblBorders>
-        <w:tblLook w:val="04A0" w:firstRow="1" w:lastRow="0" w:firstColumn="1" w:lastColumn="0" w:noHBand="0" w:noVBand="1"/>
-      </w:tblPr>
-      <w:tblGrid>
-        <w:gridCol w:w="2065"/>
-        <w:gridCol w:w="7279"/>
-      </w:tblGrid>
       <w:tr>
         <w:tc>
           <w:tcPr>
@@ -2945,7 +3402,7 @@
               <w:pStyle w:val="aff"/>
             </w:pPr>
             <w:r>
-              <w:t>Редактирование свойств блоков</w:t>
+              <w:t>Создание и загрузка файлов схем</w:t>
             </w:r>
           </w:p>
         </w:tc>
@@ -2985,7 +3442,7 @@
               <w:pStyle w:val="aff"/>
             </w:pPr>
             <w:r>
-              <w:t>Создание и загрузка файлов схем</w:t>
+              <w:t>Экспорт в различные форматы</w:t>
             </w:r>
           </w:p>
         </w:tc>
@@ -3006,7 +3463,6 @@
               <w:pStyle w:val="aff"/>
             </w:pPr>
             <w:r>
-              <w:lastRenderedPageBreak/>
               <w:t>ФТ-6</w:t>
             </w:r>
           </w:p>
@@ -3026,7 +3482,7 @@
               <w:pStyle w:val="aff"/>
             </w:pPr>
             <w:r>
-              <w:t>Экспорт в различные форматы</w:t>
+              <w:t>Масштабирование схемы</w:t>
             </w:r>
           </w:p>
         </w:tc>
@@ -3066,7 +3522,10 @@
               <w:pStyle w:val="aff"/>
             </w:pPr>
             <w:r>
-              <w:t>Масштабирование схемы</w:t>
+              <w:t>С</w:t>
+            </w:r>
+            <w:r>
+              <w:t>охранения и загрузки настроек пользовательского интерфейса</w:t>
             </w:r>
           </w:p>
         </w:tc>
@@ -3106,10 +3565,10 @@
               <w:pStyle w:val="aff"/>
             </w:pPr>
             <w:r>
-              <w:t>С</w:t>
-            </w:r>
-            <w:r>
-              <w:t>охранения и загрузки настроек пользовательского интерфейса</w:t>
+              <w:t>П</w:t>
+            </w:r>
+            <w:r>
+              <w:t>росмотра информации о блоке</w:t>
             </w:r>
           </w:p>
         </w:tc>
@@ -3149,10 +3608,10 @@
               <w:pStyle w:val="aff"/>
             </w:pPr>
             <w:r>
-              <w:t>П</w:t>
-            </w:r>
-            <w:r>
-              <w:t>росмотра информации о блоке</w:t>
+              <w:t xml:space="preserve">Редактирование </w:t>
+            </w:r>
+            <w:r>
+              <w:t>информации о блоке</w:t>
             </w:r>
           </w:p>
         </w:tc>
@@ -3211,10 +3670,318 @@
         <w:pStyle w:val="a2"/>
       </w:pPr>
       <w:r>
-        <w:t>Также п</w:t>
-      </w:r>
-      <w:r>
-        <w:t>рограммное также обеспечение должно иметь интуитивно понятный и простой интерфейс, обеспечивающий удобство работы с ним. Это может быть достигнуто с помощью использования понятных иконок и кнопок, простой навигации, интуитивно понятного меню.</w:t>
+        <w:t xml:space="preserve">ФТ-1 </w:t>
+      </w:r>
+      <w:r>
+        <w:t>Создание схем по методу Насси-</w:t>
+      </w:r>
+      <w:r>
+        <w:t>Шнейдермана из каталога блоков.</w:t>
+      </w:r>
+    </w:p>
+    <w:p>
+      <w:pPr>
+        <w:pStyle w:val="a2"/>
+      </w:pPr>
+      <w:r>
+        <w:t>Это функциональное требование означает, что пользователь должен иметь возможность создавать схемы по методу Насси-Шнейдермана, используя доступные блоки из каталога. Каталог должен содержать набор стандартных блоков</w:t>
+      </w:r>
+      <w:r>
+        <w:t>.</w:t>
+      </w:r>
+      <w:r>
+        <w:t xml:space="preserve"> Пользователь должен иметь возможность выбирать нужные блоки и </w:t>
+      </w:r>
+      <w:r>
+        <w:t xml:space="preserve">вставлять их </w:t>
+      </w:r>
+      <w:r>
+        <w:t xml:space="preserve">на рабочую </w:t>
+      </w:r>
+      <w:r>
+        <w:t>область, чтобы создавать схемы.</w:t>
+      </w:r>
+    </w:p>
+    <w:p>
+      <w:pPr>
+        <w:pStyle w:val="a2"/>
+      </w:pPr>
+    </w:p>
+    <w:p>
+      <w:pPr>
+        <w:pStyle w:val="a2"/>
+      </w:pPr>
+      <w:r>
+        <w:t xml:space="preserve">ФТ-2 </w:t>
+      </w:r>
+      <w:r>
+        <w:t>Сохранение истории изменение схемы</w:t>
+      </w:r>
+      <w:r>
+        <w:t xml:space="preserve"> и отката к предыдущим версиям.</w:t>
+      </w:r>
+    </w:p>
+    <w:p>
+      <w:pPr>
+        <w:pStyle w:val="a2"/>
+      </w:pPr>
+      <w:r>
+        <w:t>Это функциональное требование означает, что пользователь должен иметь возможность сохранять все изменения, внесенные в схему, и возвращаться к предыдущим версиям схемы при необходимости. Это важно, чтобы предотвратить потерю данных и иметь возможность вернуться к предыдущему рабочему состоянию. Для этого можно использовать стек или другие механи</w:t>
+      </w:r>
+      <w:r>
+        <w:t>змы хранения истории изменений.</w:t>
+      </w:r>
+    </w:p>
+    <w:p>
+      <w:pPr>
+        <w:pStyle w:val="a2"/>
+      </w:pPr>
+    </w:p>
+    <w:p>
+      <w:pPr>
+        <w:pStyle w:val="a2"/>
+      </w:pPr>
+    </w:p>
+    <w:p>
+      <w:pPr>
+        <w:pStyle w:val="a2"/>
+      </w:pPr>
+      <w:r>
+        <w:lastRenderedPageBreak/>
+        <w:t>ФТ-3 Отображение схемы.</w:t>
+      </w:r>
+    </w:p>
+    <w:p>
+      <w:pPr>
+        <w:pStyle w:val="a2"/>
+      </w:pPr>
+      <w:r>
+        <w:t>Это функциональное требование означает, что пользователь должен иметь возможность просмотреть созданную им схему. Схема должна быть отображена в удобном для восприятия формате, который позволяет пользователю понимать структуру и последовательность выполнения операций в схеме. Можно использовать графический интерфейс или д</w:t>
+      </w:r>
+      <w:r>
+        <w:t>ругой способ отображения схемы.</w:t>
+      </w:r>
+    </w:p>
+    <w:p>
+      <w:pPr>
+        <w:pStyle w:val="a2"/>
+      </w:pPr>
+    </w:p>
+    <w:p>
+      <w:pPr>
+        <w:pStyle w:val="a2"/>
+      </w:pPr>
+      <w:r>
+        <w:t>ФТ-</w:t>
+      </w:r>
+      <w:r>
+        <w:t>4</w:t>
+      </w:r>
+      <w:r>
+        <w:t xml:space="preserve"> Создание и загрузка файлов схем.</w:t>
+      </w:r>
+    </w:p>
+    <w:p>
+      <w:pPr>
+        <w:pStyle w:val="a2"/>
+      </w:pPr>
+      <w:r>
+        <w:t>Это функциональное требование означает, что пользователь должен иметь возможность сохранять схемы в файлы и загружать их из файлов. Это важно, чтобы пользователь мог сохранить свою работу и поделиться</w:t>
+      </w:r>
+      <w:r>
+        <w:t xml:space="preserve"> ею с другими пользователями. </w:t>
+      </w:r>
+    </w:p>
+    <w:p>
+      <w:pPr>
+        <w:pStyle w:val="a2"/>
+      </w:pPr>
+    </w:p>
+    <w:p>
+      <w:pPr>
+        <w:pStyle w:val="a2"/>
+      </w:pPr>
+      <w:r>
+        <w:t>ФТ-</w:t>
+      </w:r>
+      <w:r>
+        <w:t>5</w:t>
+      </w:r>
+      <w:r>
+        <w:t xml:space="preserve"> Э</w:t>
+      </w:r>
+      <w:r>
+        <w:t>кспорт в различные форматы.</w:t>
+      </w:r>
+    </w:p>
+    <w:p>
+      <w:pPr>
+        <w:pStyle w:val="a2"/>
+      </w:pPr>
+      <w:r>
+        <w:t>Это функциональное требование позволяет пользователю экспортировать созданную схему в различные форматы, такие как PNG, JPEG, PDF и другие. Экспортирование схемы в различные форматы позволяет пользователю сохранить ее в удобном для просмотра формате и поделиться с другими людьми.</w:t>
+      </w:r>
+    </w:p>
+    <w:p>
+      <w:pPr>
+        <w:pStyle w:val="a2"/>
+      </w:pPr>
+    </w:p>
+    <w:p>
+      <w:pPr>
+        <w:pStyle w:val="a2"/>
+      </w:pPr>
+      <w:r>
+        <w:t>ФТ-</w:t>
+      </w:r>
+      <w:r>
+        <w:t>6</w:t>
+      </w:r>
+      <w:r>
+        <w:t xml:space="preserve"> Масштабирование схемы.</w:t>
+      </w:r>
+    </w:p>
+    <w:p>
+      <w:pPr>
+        <w:pStyle w:val="a2"/>
+      </w:pPr>
+      <w:r>
+        <w:t>Это функциональное требование позволяет пользователю изменять масштаб отображения схемы. Это может быть полезно, если схема слишком большая и не помещается на экране, или если пользователю нужно увеличить мелкие детали схемы.</w:t>
+      </w:r>
+    </w:p>
+    <w:p>
+      <w:pPr>
+        <w:pStyle w:val="a2"/>
+      </w:pPr>
+    </w:p>
+    <w:p>
+      <w:pPr>
+        <w:pStyle w:val="a2"/>
+      </w:pPr>
+      <w:r>
+        <w:t>ФТ-</w:t>
+      </w:r>
+      <w:r>
+        <w:t>7</w:t>
+      </w:r>
+      <w:r>
+        <w:t xml:space="preserve"> Сохранения и загрузки настроек пользовательского </w:t>
+      </w:r>
+      <w:r>
+        <w:t>интерфейса.</w:t>
+      </w:r>
+    </w:p>
+    <w:p>
+      <w:pPr>
+        <w:pStyle w:val="a2"/>
+      </w:pPr>
+      <w:r>
+        <w:t>Это функциональное требование позволяет пользователю сохранять свои настройки пользовательского интерфейса, такие как цвет заднего фона, настройки кисти и другие. После сохранения пользователь может загрузить эти настройки и сразу начать работу со схемой в своей привычной среде.</w:t>
+      </w:r>
+    </w:p>
+    <w:p>
+      <w:pPr>
+        <w:pStyle w:val="a2"/>
+      </w:pPr>
+    </w:p>
+    <w:p>
+      <w:pPr>
+        <w:pStyle w:val="a2"/>
+      </w:pPr>
+      <w:r>
+        <w:t>ФТ-</w:t>
+      </w:r>
+      <w:r>
+        <w:t>8</w:t>
+      </w:r>
+      <w:r>
+        <w:t xml:space="preserve"> Просмотр информации о блоке.</w:t>
+      </w:r>
+    </w:p>
+    <w:p>
+      <w:pPr>
+        <w:pStyle w:val="a2"/>
+      </w:pPr>
+      <w:r>
+        <w:t>Это функциональное требование позволяет пользователю просматривать информацию о выбранном блок</w:t>
+      </w:r>
+      <w:r>
+        <w:t>е. Т</w:t>
+      </w:r>
+      <w:r>
+        <w:t>акую как наименование действия</w:t>
+      </w:r>
+      <w:r>
+        <w:t xml:space="preserve"> и условия, если имеются</w:t>
+      </w:r>
+      <w:r>
+        <w:t>.</w:t>
+      </w:r>
+      <w:r>
+        <w:t xml:space="preserve"> </w:t>
+      </w:r>
+    </w:p>
+    <w:p>
+      <w:pPr>
+        <w:pStyle w:val="a2"/>
+      </w:pPr>
+    </w:p>
+    <w:p>
+      <w:pPr>
+        <w:pStyle w:val="a2"/>
+      </w:pPr>
+      <w:r>
+        <w:t xml:space="preserve">ФТ-9 </w:t>
+      </w:r>
+      <w:r>
+        <w:t xml:space="preserve">Редактирование </w:t>
+      </w:r>
+      <w:r>
+        <w:t>информации о блоке</w:t>
+      </w:r>
+      <w:r>
+        <w:t>.</w:t>
+      </w:r>
+    </w:p>
+    <w:p>
+      <w:pPr>
+        <w:pStyle w:val="a2"/>
+      </w:pPr>
+      <w:r>
+        <w:t>Это функциональное требование позволяет пользователю редактировать информацию о выбранном блоке. Такую как наименование действия и условия, если имеются.</w:t>
+      </w:r>
+    </w:p>
+    <w:p>
+      <w:pPr>
+        <w:pStyle w:val="a2"/>
+      </w:pPr>
+    </w:p>
+    <w:p>
+      <w:pPr>
+        <w:pStyle w:val="a2"/>
+        <w:rPr>
+          <w:lang w:val="en-US"/>
+        </w:rPr>
+      </w:pPr>
+    </w:p>
+    <w:p>
+      <w:pPr>
+        <w:pStyle w:val="a2"/>
+      </w:pPr>
+      <w:r>
+        <w:lastRenderedPageBreak/>
+        <w:t>ФТ-10</w:t>
+      </w:r>
+      <w:r>
+        <w:t xml:space="preserve"> Изменения внешнего вида блоков.</w:t>
+      </w:r>
+    </w:p>
+    <w:p>
+      <w:pPr>
+        <w:pStyle w:val="a2"/>
+      </w:pPr>
+      <w:r>
+        <w:t>Это функциональное требование позволяет пользователю изменять внешний вид блоков, такой как цвет, шрифт, размер и т.д. Это может быть полезно, если пользователю нужно выделить определенные блоки на схеме или изменить их внешний вид для удобства восприятия.</w:t>
       </w:r>
     </w:p>
     <w:p>
@@ -3229,8 +3996,8 @@
           <w:lang w:val="ru-RU"/>
         </w:rPr>
       </w:pPr>
-      <w:bookmarkStart w:id="9" w:name="_Toc132549287"/>
-      <w:bookmarkStart w:id="10" w:name="_Toc132717165"/>
+      <w:bookmarkStart w:id="12" w:name="_Toc132549287"/>
+      <w:bookmarkStart w:id="13" w:name="_Toc132735320"/>
       <w:r>
         <w:rPr>
           <w:lang w:val="ru-RU"/>
@@ -3238,8 +4005,8 @@
         <w:lastRenderedPageBreak/>
         <w:t>Проектирование и разработка программного средства</w:t>
       </w:r>
-      <w:bookmarkEnd w:id="9"/>
-      <w:bookmarkEnd w:id="10"/>
+      <w:bookmarkEnd w:id="12"/>
+      <w:bookmarkEnd w:id="13"/>
     </w:p>
     <w:p>
       <w:pPr>
@@ -3248,8 +4015,8 @@
           <w:lang w:val="ru-RU"/>
         </w:rPr>
       </w:pPr>
-      <w:bookmarkStart w:id="11" w:name="_Toc132549288"/>
-      <w:bookmarkStart w:id="12" w:name="_Toc132717166"/>
+      <w:bookmarkStart w:id="14" w:name="_Toc132549288"/>
+      <w:bookmarkStart w:id="15" w:name="_Toc132735321"/>
       <w:r>
         <w:rPr>
           <w:lang w:val="ru-RU"/>
@@ -3265,8 +4032,8 @@
         </w:rPr>
         <w:t xml:space="preserve"> задачи</w:t>
       </w:r>
-      <w:bookmarkEnd w:id="11"/>
-      <w:bookmarkEnd w:id="12"/>
+      <w:bookmarkEnd w:id="14"/>
+      <w:bookmarkEnd w:id="15"/>
     </w:p>
     <w:p>
       <w:pPr>
@@ -4670,14 +5437,14 @@
           <w:lang w:val="ru-RU"/>
         </w:rPr>
       </w:pPr>
-      <w:bookmarkStart w:id="13" w:name="_Toc132717167"/>
+      <w:bookmarkStart w:id="16" w:name="_Toc132735322"/>
       <w:r>
         <w:rPr>
           <w:lang w:val="ru-RU"/>
         </w:rPr>
         <w:t>Структура данных</w:t>
       </w:r>
-      <w:bookmarkEnd w:id="13"/>
+      <w:bookmarkEnd w:id="16"/>
       <w:r>
         <w:rPr>
           <w:lang w:val="ru-RU"/>
@@ -4694,14 +5461,14 @@
         </w:numPr>
         <w:ind w:left="993" w:hanging="284"/>
       </w:pPr>
-      <w:bookmarkStart w:id="14" w:name="_Toc132717168"/>
+      <w:bookmarkStart w:id="17" w:name="_Toc132735323"/>
       <w:r>
         <w:rPr>
           <w:lang w:val="ru-RU"/>
         </w:rPr>
         <w:t>Структура типов программы</w:t>
       </w:r>
-      <w:bookmarkEnd w:id="14"/>
+      <w:bookmarkEnd w:id="17"/>
     </w:p>
     <w:p>
       <w:pPr>
@@ -5337,7 +6104,6 @@
       <w:pPr>
         <w:pStyle w:val="aff3"/>
       </w:pPr>
-      <w:bookmarkStart w:id="15" w:name="_Toc132717169"/>
     </w:p>
     <w:p>
       <w:pPr>
@@ -5541,13 +6307,11 @@
       <w:pPr>
         <w:pStyle w:val="3"/>
       </w:pPr>
-      <w:r>
-        <w:t>Структура данных основной программ</w:t>
-      </w:r>
-      <w:bookmarkEnd w:id="15"/>
-      <w:r>
-        <w:t>ы</w:t>
-      </w:r>
+      <w:bookmarkStart w:id="18" w:name="_Toc132735324"/>
+      <w:r>
+        <w:t>Структура данных основной программы</w:t>
+      </w:r>
+      <w:bookmarkEnd w:id="18"/>
     </w:p>
     <w:p>
       <w:pPr>
@@ -5997,7 +6761,8 @@
       <w:pPr>
         <w:pStyle w:val="3"/>
       </w:pPr>
-      <w:bookmarkStart w:id="16" w:name="_Toc132549298"/>
+      <w:bookmarkStart w:id="19" w:name="_Toc132549298"/>
+      <w:bookmarkStart w:id="20" w:name="_Toc132735325"/>
       <w:r>
         <w:t>Структура данных алгоритма RedefineSizes(</w:t>
       </w:r>
@@ -6008,9 +6773,13 @@
         <w:t>AMainBlock</w:t>
       </w:r>
       <w:r>
-        <w:t xml:space="preserve">) </w:t>
-      </w:r>
-      <w:bookmarkEnd w:id="16"/>
+        <w:t>)</w:t>
+      </w:r>
+      <w:bookmarkEnd w:id="20"/>
+      <w:r>
+        <w:t xml:space="preserve"> </w:t>
+      </w:r>
+      <w:bookmarkEnd w:id="19"/>
     </w:p>
     <w:p>
       <w:pPr>
@@ -6204,10 +6973,12 @@
       <w:pPr>
         <w:pStyle w:val="3"/>
       </w:pPr>
+      <w:bookmarkStart w:id="21" w:name="_Toc132735326"/>
       <w:r>
         <w:lastRenderedPageBreak/>
         <w:t>Структура данных алгоритма DrawBlock(AMainBlock)</w:t>
       </w:r>
+      <w:bookmarkEnd w:id="21"/>
     </w:p>
     <w:p>
       <w:pPr>
@@ -6376,6 +7147,7 @@
       <w:pPr>
         <w:pStyle w:val="3"/>
       </w:pPr>
+      <w:bookmarkStart w:id="22" w:name="_Toc132735327"/>
       <w:r>
         <w:t xml:space="preserve">Структура данных алгоритма </w:t>
       </w:r>
@@ -6385,6 +7157,7 @@
       <w:r>
         <w:t>AInsertedStatement)</w:t>
       </w:r>
+      <w:bookmarkEnd w:id="22"/>
     </w:p>
     <w:p>
       <w:pPr>
@@ -6675,6 +7448,7 @@
       <w:pPr>
         <w:pStyle w:val="3"/>
       </w:pPr>
+      <w:bookmarkStart w:id="23" w:name="_Toc132735328"/>
       <w:r>
         <w:t xml:space="preserve">Структура данных алгоритма </w:t>
       </w:r>
@@ -6693,6 +7467,7 @@
       <w:r>
         <w:t>AInsertedStatement)</w:t>
       </w:r>
+      <w:bookmarkEnd w:id="23"/>
     </w:p>
     <w:p>
       <w:pPr>
@@ -7015,6 +7790,7 @@
       <w:pPr>
         <w:pStyle w:val="3"/>
       </w:pPr>
+      <w:bookmarkStart w:id="24" w:name="_Toc132735329"/>
       <w:r>
         <w:lastRenderedPageBreak/>
         <w:t xml:space="preserve">Структура данных алгоритма </w:t>
@@ -7022,6 +7798,7 @@
       <w:r>
         <w:t>BinarySearchStatement(AX, AY, AMainBlock, Result)</w:t>
       </w:r>
+      <w:bookmarkEnd w:id="24"/>
     </w:p>
     <w:p>
       <w:pPr>
@@ -7813,6 +8590,7 @@
       <w:pPr>
         <w:pStyle w:val="3"/>
       </w:pPr>
+      <w:bookmarkStart w:id="25" w:name="_Toc132735330"/>
       <w:r>
         <w:t xml:space="preserve">Структура данных алгоритма </w:t>
       </w:r>
@@ -7843,6 +8621,7 @@
       <w:r>
         <w:t>)</w:t>
       </w:r>
+      <w:bookmarkEnd w:id="25"/>
     </w:p>
     <w:p>
       <w:pPr>
@@ -8138,41 +8917,11 @@
       <w:pPr>
         <w:pStyle w:val="aff"/>
         <w:rPr>
-          <w:lang w:val="x-none"/>
-        </w:rPr>
-      </w:pPr>
-    </w:p>
-    <w:p>
-      <w:pPr>
-        <w:pStyle w:val="aff"/>
-        <w:rPr>
-          <w:lang w:val="x-none"/>
-        </w:rPr>
-      </w:pPr>
-    </w:p>
-    <w:p>
-      <w:pPr>
-        <w:pStyle w:val="aff"/>
-        <w:rPr>
-          <w:lang w:val="x-none"/>
-        </w:rPr>
-      </w:pPr>
-    </w:p>
-    <w:p>
-      <w:pPr>
-        <w:pStyle w:val="aff"/>
-        <w:rPr>
-          <w:lang w:val="x-none"/>
-        </w:rPr>
-      </w:pPr>
-    </w:p>
-    <w:p>
-      <w:pPr>
-        <w:pStyle w:val="aff"/>
-        <w:rPr>
           <w:lang w:val="en-US"/>
         </w:rPr>
       </w:pPr>
+      <w:bookmarkStart w:id="26" w:name="_GoBack"/>
+      <w:bookmarkEnd w:id="26"/>
     </w:p>
     <w:sectPr>
       <w:footerReference w:type="default" r:id="rId11"/>
@@ -8216,7 +8965,6 @@
         <w:docPartUnique/>
       </w:docPartObj>
     </w:sdtPr>
-    <w:sdtEndPr/>
     <w:sdtContent>
       <w:p>
         <w:pPr>
@@ -8237,7 +8985,7 @@
             <w:noProof/>
             <w:lang w:val="ru-RU"/>
           </w:rPr>
-          <w:t>16</w:t>
+          <w:t>17</w:t>
         </w:r>
         <w:r>
           <w:fldChar w:fldCharType="end"/>
@@ -8498,6 +9246,95 @@
     </w:lvl>
   </w:abstractNum>
   <w:abstractNum w:abstractNumId="2" w15:restartNumberingAfterBreak="0">
+    <w:nsid w:val="6B2E0A01"/>
+    <w:multiLevelType w:val="hybridMultilevel"/>
+    <w:tmpl w:val="A0B27858"/>
+    <w:lvl w:ilvl="0" w:tplc="0419000F">
+      <w:start w:val="1"/>
+      <w:numFmt w:val="decimal"/>
+      <w:lvlText w:val="%1."/>
+      <w:lvlJc w:val="left"/>
+      <w:pPr>
+        <w:ind w:left="720" w:hanging="360"/>
+      </w:pPr>
+      <w:rPr>
+        <w:rFonts w:hint="default"/>
+      </w:rPr>
+    </w:lvl>
+    <w:lvl w:ilvl="1" w:tplc="04190019" w:tentative="1">
+      <w:start w:val="1"/>
+      <w:numFmt w:val="lowerLetter"/>
+      <w:lvlText w:val="%2."/>
+      <w:lvlJc w:val="left"/>
+      <w:pPr>
+        <w:ind w:left="1440" w:hanging="360"/>
+      </w:pPr>
+    </w:lvl>
+    <w:lvl w:ilvl="2" w:tplc="0419001B" w:tentative="1">
+      <w:start w:val="1"/>
+      <w:numFmt w:val="lowerRoman"/>
+      <w:lvlText w:val="%3."/>
+      <w:lvlJc w:val="right"/>
+      <w:pPr>
+        <w:ind w:left="2160" w:hanging="180"/>
+      </w:pPr>
+    </w:lvl>
+    <w:lvl w:ilvl="3" w:tplc="0419000F" w:tentative="1">
+      <w:start w:val="1"/>
+      <w:numFmt w:val="decimal"/>
+      <w:lvlText w:val="%4."/>
+      <w:lvlJc w:val="left"/>
+      <w:pPr>
+        <w:ind w:left="2880" w:hanging="360"/>
+      </w:pPr>
+    </w:lvl>
+    <w:lvl w:ilvl="4" w:tplc="04190019" w:tentative="1">
+      <w:start w:val="1"/>
+      <w:numFmt w:val="lowerLetter"/>
+      <w:lvlText w:val="%5."/>
+      <w:lvlJc w:val="left"/>
+      <w:pPr>
+        <w:ind w:left="3600" w:hanging="360"/>
+      </w:pPr>
+    </w:lvl>
+    <w:lvl w:ilvl="5" w:tplc="0419001B" w:tentative="1">
+      <w:start w:val="1"/>
+      <w:numFmt w:val="lowerRoman"/>
+      <w:lvlText w:val="%6."/>
+      <w:lvlJc w:val="right"/>
+      <w:pPr>
+        <w:ind w:left="4320" w:hanging="180"/>
+      </w:pPr>
+    </w:lvl>
+    <w:lvl w:ilvl="6" w:tplc="0419000F" w:tentative="1">
+      <w:start w:val="1"/>
+      <w:numFmt w:val="decimal"/>
+      <w:lvlText w:val="%7."/>
+      <w:lvlJc w:val="left"/>
+      <w:pPr>
+        <w:ind w:left="5040" w:hanging="360"/>
+      </w:pPr>
+    </w:lvl>
+    <w:lvl w:ilvl="7" w:tplc="04190019" w:tentative="1">
+      <w:start w:val="1"/>
+      <w:numFmt w:val="lowerLetter"/>
+      <w:lvlText w:val="%8."/>
+      <w:lvlJc w:val="left"/>
+      <w:pPr>
+        <w:ind w:left="5760" w:hanging="360"/>
+      </w:pPr>
+    </w:lvl>
+    <w:lvl w:ilvl="8" w:tplc="0419001B" w:tentative="1">
+      <w:start w:val="1"/>
+      <w:numFmt w:val="lowerRoman"/>
+      <w:lvlText w:val="%9."/>
+      <w:lvlJc w:val="right"/>
+      <w:pPr>
+        <w:ind w:left="6480" w:hanging="180"/>
+      </w:pPr>
+    </w:lvl>
+  </w:abstractNum>
+  <w:abstractNum w:abstractNumId="3" w15:restartNumberingAfterBreak="0">
     <w:nsid w:val="6B3D4DE3"/>
     <w:multiLevelType w:val="multilevel"/>
     <w:tmpl w:val="1564DE80"/>
@@ -8698,16 +9535,19 @@
     </w:lvl>
   </w:abstractNum>
   <w:num w:numId="1">
-    <w:abstractNumId w:val="2"/>
+    <w:abstractNumId w:val="3"/>
   </w:num>
   <w:num w:numId="2">
-    <w:abstractNumId w:val="2"/>
+    <w:abstractNumId w:val="3"/>
   </w:num>
   <w:num w:numId="3">
     <w:abstractNumId w:val="1"/>
   </w:num>
   <w:num w:numId="4">
     <w:abstractNumId w:val="0"/>
+  </w:num>
+  <w:num w:numId="5">
+    <w:abstractNumId w:val="2"/>
   </w:num>
   <w:numIdMacAtCleanup w:val="4"/>
 </w:numbering>
@@ -9269,7 +10109,6 @@
   <w:style w:type="character" w:default="1" w:styleId="a3">
     <w:name w:val="Default Paragraph Font"/>
     <w:uiPriority w:val="1"/>
-    <w:semiHidden/>
     <w:unhideWhenUsed/>
   </w:style>
   <w:style w:type="table" w:default="1" w:styleId="a4">
@@ -10194,7 +11033,7 @@
 </file>
 
 <file path=customXml/itemProps1.xml><?xml version="1.0" encoding="utf-8"?>
-<ds:datastoreItem xmlns:ds="http://schemas.openxmlformats.org/officeDocument/2006/customXml" ds:itemID="{FF5CDE5E-6464-415C-B46F-BDF2B550B885}">
+<ds:datastoreItem xmlns:ds="http://schemas.openxmlformats.org/officeDocument/2006/customXml" ds:itemID="{ABADC963-9EDD-4D7A-BC1A-C529802EEEEB}">
   <ds:schemaRefs>
     <ds:schemaRef ds:uri="http://schemas.openxmlformats.org/officeDocument/2006/bibliography"/>
   </ds:schemaRefs>

</xml_diff>

<commit_message>
Added rendering when moving blocks
</commit_message>
<xml_diff>
--- a/Панкратьев.docx
+++ b/Панкратьев.docx
@@ -3171,14 +3171,27 @@
       <w:r>
         <w:t xml:space="preserve">Таблица </w:t>
       </w:r>
-      <w:fldSimple w:instr=" SEQ Таблица \* ARABIC ">
-        <w:r>
-          <w:rPr>
-            <w:noProof/>
-          </w:rPr>
-          <w:t>1</w:t>
-        </w:r>
-      </w:fldSimple>
+      <w:r>
+        <w:fldChar w:fldCharType="begin"/>
+      </w:r>
+      <w:r>
+        <w:instrText xml:space="preserve"> SEQ Таблица \* ARABIC </w:instrText>
+      </w:r>
+      <w:r>
+        <w:fldChar w:fldCharType="separate"/>
+      </w:r>
+      <w:r>
+        <w:rPr>
+          <w:noProof/>
+        </w:rPr>
+        <w:t>1</w:t>
+      </w:r>
+      <w:r>
+        <w:rPr>
+          <w:noProof/>
+        </w:rPr>
+        <w:fldChar w:fldCharType="end"/>
+      </w:r>
       <w:r>
         <w:t xml:space="preserve"> – Функциональные требования к программному средству</w:t>
       </w:r>
@@ -4042,14 +4055,27 @@
       <w:r>
         <w:t xml:space="preserve">Таблица </w:t>
       </w:r>
-      <w:fldSimple w:instr=" SEQ Таблица \* ARABIC ">
-        <w:r>
-          <w:rPr>
-            <w:noProof/>
-          </w:rPr>
-          <w:t>2</w:t>
-        </w:r>
-      </w:fldSimple>
+      <w:r>
+        <w:fldChar w:fldCharType="begin"/>
+      </w:r>
+      <w:r>
+        <w:instrText xml:space="preserve"> SEQ Таблица \* ARABIC </w:instrText>
+      </w:r>
+      <w:r>
+        <w:fldChar w:fldCharType="separate"/>
+      </w:r>
+      <w:r>
+        <w:rPr>
+          <w:noProof/>
+        </w:rPr>
+        <w:t>2</w:t>
+      </w:r>
+      <w:r>
+        <w:rPr>
+          <w:noProof/>
+        </w:rPr>
+        <w:fldChar w:fldCharType="end"/>
+      </w:r>
       <w:r>
         <w:t xml:space="preserve"> – Описание алгоритмов решения задачи</w:t>
       </w:r>
@@ -5475,17 +5501,31 @@
         <w:pStyle w:val="ab"/>
         <w:jc w:val="left"/>
       </w:pPr>
+      <w:bookmarkStart w:id="18" w:name="_GoBack"/>
       <w:r>
         <w:t xml:space="preserve">Таблица </w:t>
       </w:r>
-      <w:fldSimple w:instr=" SEQ Таблица \* ARABIC ">
-        <w:r>
-          <w:rPr>
-            <w:noProof/>
-          </w:rPr>
-          <w:t>3</w:t>
-        </w:r>
-      </w:fldSimple>
+      <w:r>
+        <w:fldChar w:fldCharType="begin"/>
+      </w:r>
+      <w:r>
+        <w:instrText xml:space="preserve"> SEQ Таблица \* ARABIC </w:instrText>
+      </w:r>
+      <w:r>
+        <w:fldChar w:fldCharType="separate"/>
+      </w:r>
+      <w:r>
+        <w:rPr>
+          <w:noProof/>
+        </w:rPr>
+        <w:t>3</w:t>
+      </w:r>
+      <w:r>
+        <w:rPr>
+          <w:noProof/>
+        </w:rPr>
+        <w:fldChar w:fldCharType="end"/>
+      </w:r>
       <w:r>
         <w:t xml:space="preserve"> </w:t>
       </w:r>
@@ -6038,6 +6078,9 @@
         </w:tc>
       </w:tr>
       <w:tr>
+        <w:trPr>
+          <w:trHeight w:val="47"/>
+        </w:trPr>
         <w:tc>
           <w:tcPr>
             <w:tcW w:w="971" w:type="pct"/>
@@ -6099,6 +6142,7 @@
           </w:p>
         </w:tc>
       </w:tr>
+      <w:bookmarkEnd w:id="18"/>
     </w:tbl>
     <w:p>
       <w:pPr>
@@ -6307,11 +6351,11 @@
       <w:pPr>
         <w:pStyle w:val="3"/>
       </w:pPr>
-      <w:bookmarkStart w:id="18" w:name="_Toc132735324"/>
+      <w:bookmarkStart w:id="19" w:name="_Toc132735324"/>
       <w:r>
         <w:t>Структура данных основной программы</w:t>
       </w:r>
-      <w:bookmarkEnd w:id="18"/>
+      <w:bookmarkEnd w:id="19"/>
     </w:p>
     <w:p>
       <w:pPr>
@@ -6320,14 +6364,27 @@
       <w:r>
         <w:t xml:space="preserve">Таблица </w:t>
       </w:r>
-      <w:fldSimple w:instr=" SEQ Таблица \* ARABIC ">
-        <w:r>
-          <w:rPr>
-            <w:noProof/>
-          </w:rPr>
-          <w:t>4</w:t>
-        </w:r>
-      </w:fldSimple>
+      <w:r>
+        <w:fldChar w:fldCharType="begin"/>
+      </w:r>
+      <w:r>
+        <w:instrText xml:space="preserve"> SEQ Таблица \* ARABIC </w:instrText>
+      </w:r>
+      <w:r>
+        <w:fldChar w:fldCharType="separate"/>
+      </w:r>
+      <w:r>
+        <w:rPr>
+          <w:noProof/>
+        </w:rPr>
+        <w:t>4</w:t>
+      </w:r>
+      <w:r>
+        <w:rPr>
+          <w:noProof/>
+        </w:rPr>
+        <w:fldChar w:fldCharType="end"/>
+      </w:r>
       <w:r>
         <w:t xml:space="preserve"> – Структура данных основной программы</w:t>
       </w:r>
@@ -6761,8 +6818,8 @@
       <w:pPr>
         <w:pStyle w:val="3"/>
       </w:pPr>
-      <w:bookmarkStart w:id="19" w:name="_Toc132549298"/>
       <w:bookmarkStart w:id="20" w:name="_Toc132735325"/>
+      <w:bookmarkStart w:id="21" w:name="_Toc132549298"/>
       <w:r>
         <w:t>Структура данных алгоритма RedefineSizes(</w:t>
       </w:r>
@@ -6779,7 +6836,7 @@
       <w:r>
         <w:t xml:space="preserve"> </w:t>
       </w:r>
-      <w:bookmarkEnd w:id="19"/>
+      <w:bookmarkEnd w:id="21"/>
     </w:p>
     <w:p>
       <w:pPr>
@@ -6788,14 +6845,27 @@
       <w:r>
         <w:t xml:space="preserve">Таблица </w:t>
       </w:r>
-      <w:fldSimple w:instr=" SEQ Таблица \* ARABIC ">
-        <w:r>
-          <w:rPr>
-            <w:noProof/>
-          </w:rPr>
-          <w:t>4</w:t>
-        </w:r>
-      </w:fldSimple>
+      <w:r>
+        <w:fldChar w:fldCharType="begin"/>
+      </w:r>
+      <w:r>
+        <w:instrText xml:space="preserve"> SEQ Таблица \* ARABIC </w:instrText>
+      </w:r>
+      <w:r>
+        <w:fldChar w:fldCharType="separate"/>
+      </w:r>
+      <w:r>
+        <w:rPr>
+          <w:noProof/>
+        </w:rPr>
+        <w:t>4</w:t>
+      </w:r>
+      <w:r>
+        <w:rPr>
+          <w:noProof/>
+        </w:rPr>
+        <w:fldChar w:fldCharType="end"/>
+      </w:r>
       <w:r>
         <w:t xml:space="preserve"> – Структура данных </w:t>
       </w:r>
@@ -6973,12 +7043,12 @@
       <w:pPr>
         <w:pStyle w:val="3"/>
       </w:pPr>
-      <w:bookmarkStart w:id="21" w:name="_Toc132735326"/>
+      <w:bookmarkStart w:id="22" w:name="_Toc132735326"/>
       <w:r>
         <w:lastRenderedPageBreak/>
         <w:t>Структура данных алгоритма DrawBlock(AMainBlock)</w:t>
       </w:r>
-      <w:bookmarkEnd w:id="21"/>
+      <w:bookmarkEnd w:id="22"/>
     </w:p>
     <w:p>
       <w:pPr>
@@ -7147,7 +7217,7 @@
       <w:pPr>
         <w:pStyle w:val="3"/>
       </w:pPr>
-      <w:bookmarkStart w:id="22" w:name="_Toc132735327"/>
+      <w:bookmarkStart w:id="23" w:name="_Toc132735327"/>
       <w:r>
         <w:t xml:space="preserve">Структура данных алгоритма </w:t>
       </w:r>
@@ -7157,7 +7227,7 @@
       <w:r>
         <w:t>AInsertedStatement)</w:t>
       </w:r>
-      <w:bookmarkEnd w:id="22"/>
+      <w:bookmarkEnd w:id="23"/>
     </w:p>
     <w:p>
       <w:pPr>
@@ -7448,7 +7518,7 @@
       <w:pPr>
         <w:pStyle w:val="3"/>
       </w:pPr>
-      <w:bookmarkStart w:id="23" w:name="_Toc132735328"/>
+      <w:bookmarkStart w:id="24" w:name="_Toc132735328"/>
       <w:r>
         <w:t xml:space="preserve">Структура данных алгоритма </w:t>
       </w:r>
@@ -7467,7 +7537,7 @@
       <w:r>
         <w:t>AInsertedStatement)</w:t>
       </w:r>
-      <w:bookmarkEnd w:id="23"/>
+      <w:bookmarkEnd w:id="24"/>
     </w:p>
     <w:p>
       <w:pPr>
@@ -7790,7 +7860,7 @@
       <w:pPr>
         <w:pStyle w:val="3"/>
       </w:pPr>
-      <w:bookmarkStart w:id="24" w:name="_Toc132735329"/>
+      <w:bookmarkStart w:id="25" w:name="_Toc132735329"/>
       <w:r>
         <w:lastRenderedPageBreak/>
         <w:t xml:space="preserve">Структура данных алгоритма </w:t>
@@ -7798,7 +7868,7 @@
       <w:r>
         <w:t>BinarySearchStatement(AX, AY, AMainBlock, Result)</w:t>
       </w:r>
-      <w:bookmarkEnd w:id="24"/>
+      <w:bookmarkEnd w:id="25"/>
     </w:p>
     <w:p>
       <w:pPr>
@@ -8590,7 +8660,7 @@
       <w:pPr>
         <w:pStyle w:val="3"/>
       </w:pPr>
-      <w:bookmarkStart w:id="25" w:name="_Toc132735330"/>
+      <w:bookmarkStart w:id="26" w:name="_Toc132735330"/>
       <w:r>
         <w:t xml:space="preserve">Структура данных алгоритма </w:t>
       </w:r>
@@ -8621,7 +8691,7 @@
       <w:r>
         <w:t>)</w:t>
       </w:r>
-      <w:bookmarkEnd w:id="25"/>
+      <w:bookmarkEnd w:id="26"/>
     </w:p>
     <w:p>
       <w:pPr>
@@ -8920,8 +8990,6 @@
           <w:lang w:val="en-US"/>
         </w:rPr>
       </w:pPr>
-      <w:bookmarkStart w:id="26" w:name="_GoBack"/>
-      <w:bookmarkEnd w:id="26"/>
     </w:p>
     <w:sectPr>
       <w:footerReference w:type="default" r:id="rId11"/>
@@ -8965,6 +9033,7 @@
         <w:docPartUnique/>
       </w:docPartObj>
     </w:sdtPr>
+    <w:sdtEndPr/>
     <w:sdtContent>
       <w:p>
         <w:pPr>
@@ -8985,7 +9054,7 @@
             <w:noProof/>
             <w:lang w:val="ru-RU"/>
           </w:rPr>
-          <w:t>17</w:t>
+          <w:t>7</w:t>
         </w:r>
         <w:r>
           <w:fldChar w:fldCharType="end"/>
@@ -10109,6 +10178,7 @@
   <w:style w:type="character" w:default="1" w:styleId="a3">
     <w:name w:val="Default Paragraph Font"/>
     <w:uiPriority w:val="1"/>
+    <w:semiHidden/>
     <w:unhideWhenUsed/>
   </w:style>
   <w:style w:type="table" w:default="1" w:styleId="a4">
@@ -11033,7 +11103,7 @@
 </file>
 
 <file path=customXml/itemProps1.xml><?xml version="1.0" encoding="utf-8"?>
-<ds:datastoreItem xmlns:ds="http://schemas.openxmlformats.org/officeDocument/2006/customXml" ds:itemID="{ABADC963-9EDD-4D7A-BC1A-C529802EEEEB}">
+<ds:datastoreItem xmlns:ds="http://schemas.openxmlformats.org/officeDocument/2006/customXml" ds:itemID="{1A82E7C6-136F-4F68-ACEE-BB01B148AEAB}">
   <ds:schemaRefs>
     <ds:schemaRef ds:uri="http://schemas.openxmlformats.org/officeDocument/2006/bibliography"/>
   </ds:schemaRefs>

</xml_diff>